<commit_message>
#4 - update TL_KHBĐ
</commit_message>
<xml_diff>
--- a/Doc/2. Tài liệu kế hoạch ban đầu - Quan.docx
+++ b/Doc/2. Tài liệu kế hoạch ban đầu - Quan.docx
@@ -615,16 +615,8 @@
         <w:rPr>
           <w:szCs w:val="28"/>
         </w:rPr>
-        <w:t>Người xem xét</w:t>
-      </w:r>
-      <w:r>
-        <w:rPr>
-          <w:szCs w:val="28"/>
-        </w:rPr>
-        <w:t>:</w:t>
-      </w:r>
-      <w:bookmarkStart w:id="0" w:name="_GoBack"/>
-      <w:bookmarkEnd w:id="0"/>
+        <w:t>Người xem xét:</w:t>
+      </w:r>
       <w:r>
         <w:rPr>
           <w:szCs w:val="28"/>
@@ -14844,6 +14836,3107 @@
     </w:p>
     <w:p>
       <w:pPr>
+        <w:pStyle w:val="Heading2"/>
+        <w:rPr>
+          <w:bCs/>
+          <w:szCs w:val="28"/>
+        </w:rPr>
+      </w:pPr>
+      <w:r>
+        <w:rPr>
+          <w:bCs/>
+          <w:szCs w:val="28"/>
+        </w:rPr>
+        <w:t>1</w:t>
+      </w:r>
+      <w:r>
+        <w:rPr>
+          <w:bCs/>
+          <w:szCs w:val="28"/>
+        </w:rPr>
+        <w:t>1</w:t>
+      </w:r>
+      <w:r>
+        <w:rPr>
+          <w:bCs/>
+          <w:szCs w:val="28"/>
+        </w:rPr>
+        <w:t xml:space="preserve">. </w:t>
+      </w:r>
+      <w:r>
+        <w:rPr>
+          <w:bCs/>
+          <w:szCs w:val="28"/>
+        </w:rPr>
+        <w:t>Phân chia công việc cụ th</w:t>
+      </w:r>
+      <w:r>
+        <w:rPr>
+          <w:bCs/>
+          <w:szCs w:val="28"/>
+        </w:rPr>
+        <w:t>ể trong nhóm</w:t>
+      </w:r>
+    </w:p>
+    <w:tbl>
+      <w:tblPr>
+        <w:tblW w:w="9681" w:type="dxa"/>
+        <w:tblInd w:w="-5" w:type="dxa"/>
+        <w:tblLayout w:type="fixed"/>
+        <w:tblLook w:val="04A0" w:firstRow="1" w:lastRow="0" w:firstColumn="1" w:lastColumn="0" w:noHBand="0" w:noVBand="1"/>
+      </w:tblPr>
+      <w:tblGrid>
+        <w:gridCol w:w="851"/>
+        <w:gridCol w:w="4536"/>
+        <w:gridCol w:w="1601"/>
+        <w:gridCol w:w="766"/>
+        <w:gridCol w:w="1927"/>
+      </w:tblGrid>
+      <w:tr>
+        <w:trPr>
+          <w:trHeight w:val="375"/>
+        </w:trPr>
+        <w:tc>
+          <w:tcPr>
+            <w:tcW w:w="851" w:type="dxa"/>
+            <w:tcBorders>
+              <w:top w:val="single" w:sz="4" w:space="0" w:color="auto"/>
+              <w:left w:val="single" w:sz="4" w:space="0" w:color="auto"/>
+              <w:bottom w:val="single" w:sz="4" w:space="0" w:color="auto"/>
+              <w:right w:val="single" w:sz="4" w:space="0" w:color="auto"/>
+            </w:tcBorders>
+            <w:shd w:val="clear" w:color="000000" w:fill="8EA9DB"/>
+            <w:noWrap/>
+            <w:vAlign w:val="center"/>
+            <w:hideMark/>
+          </w:tcPr>
+          <w:p>
+            <w:pPr>
+              <w:spacing w:before="0" w:beforeAutospacing="0" w:after="0" w:afterAutospacing="0" w:line="240" w:lineRule="auto"/>
+              <w:ind w:firstLine="0"/>
+              <w:jc w:val="center"/>
+              <w:rPr>
+                <w:rFonts w:eastAsia="Times New Roman"/>
+                <w:color w:val="000000"/>
+                <w:sz w:val="22"/>
+                <w:lang w:eastAsia="en-US"/>
+              </w:rPr>
+            </w:pPr>
+            <w:r>
+              <w:rPr>
+                <w:rFonts w:eastAsia="Times New Roman"/>
+                <w:color w:val="000000"/>
+                <w:sz w:val="22"/>
+                <w:lang w:eastAsia="en-US"/>
+              </w:rPr>
+              <w:t>STT</w:t>
+            </w:r>
+          </w:p>
+        </w:tc>
+        <w:tc>
+          <w:tcPr>
+            <w:tcW w:w="4536" w:type="dxa"/>
+            <w:tcBorders>
+              <w:top w:val="single" w:sz="4" w:space="0" w:color="auto"/>
+              <w:left w:val="nil"/>
+              <w:bottom w:val="single" w:sz="4" w:space="0" w:color="auto"/>
+              <w:right w:val="single" w:sz="4" w:space="0" w:color="auto"/>
+            </w:tcBorders>
+            <w:shd w:val="clear" w:color="000000" w:fill="8EA9DB"/>
+            <w:noWrap/>
+            <w:vAlign w:val="center"/>
+            <w:hideMark/>
+          </w:tcPr>
+          <w:p>
+            <w:pPr>
+              <w:spacing w:before="0" w:beforeAutospacing="0" w:after="0" w:afterAutospacing="0" w:line="240" w:lineRule="auto"/>
+              <w:ind w:firstLine="0"/>
+              <w:jc w:val="center"/>
+              <w:rPr>
+                <w:rFonts w:eastAsia="Times New Roman"/>
+                <w:color w:val="000000"/>
+                <w:sz w:val="22"/>
+                <w:lang w:eastAsia="en-US"/>
+              </w:rPr>
+            </w:pPr>
+            <w:r>
+              <w:rPr>
+                <w:rFonts w:eastAsia="Times New Roman"/>
+                <w:color w:val="000000"/>
+                <w:sz w:val="22"/>
+                <w:lang w:eastAsia="en-US"/>
+              </w:rPr>
+              <w:t>Công việc</w:t>
+            </w:r>
+          </w:p>
+        </w:tc>
+        <w:tc>
+          <w:tcPr>
+            <w:tcW w:w="1601" w:type="dxa"/>
+            <w:tcBorders>
+              <w:top w:val="single" w:sz="4" w:space="0" w:color="auto"/>
+              <w:left w:val="nil"/>
+              <w:bottom w:val="single" w:sz="4" w:space="0" w:color="auto"/>
+              <w:right w:val="single" w:sz="4" w:space="0" w:color="auto"/>
+            </w:tcBorders>
+            <w:shd w:val="clear" w:color="000000" w:fill="8EA9DB"/>
+            <w:noWrap/>
+            <w:vAlign w:val="center"/>
+            <w:hideMark/>
+          </w:tcPr>
+          <w:p>
+            <w:pPr>
+              <w:spacing w:before="0" w:beforeAutospacing="0" w:after="0" w:afterAutospacing="0" w:line="240" w:lineRule="auto"/>
+              <w:ind w:firstLine="0"/>
+              <w:jc w:val="center"/>
+              <w:rPr>
+                <w:rFonts w:eastAsia="Times New Roman"/>
+                <w:color w:val="000000"/>
+                <w:sz w:val="22"/>
+                <w:lang w:eastAsia="en-US"/>
+              </w:rPr>
+            </w:pPr>
+            <w:r>
+              <w:rPr>
+                <w:rFonts w:eastAsia="Times New Roman"/>
+                <w:color w:val="000000"/>
+                <w:sz w:val="22"/>
+                <w:lang w:eastAsia="en-US"/>
+              </w:rPr>
+              <w:t>Loại</w:t>
+            </w:r>
+          </w:p>
+        </w:tc>
+        <w:tc>
+          <w:tcPr>
+            <w:tcW w:w="766" w:type="dxa"/>
+            <w:tcBorders>
+              <w:top w:val="single" w:sz="4" w:space="0" w:color="auto"/>
+              <w:left w:val="nil"/>
+              <w:bottom w:val="single" w:sz="4" w:space="0" w:color="auto"/>
+              <w:right w:val="single" w:sz="4" w:space="0" w:color="auto"/>
+            </w:tcBorders>
+            <w:shd w:val="clear" w:color="000000" w:fill="8EA9DB"/>
+            <w:noWrap/>
+            <w:vAlign w:val="center"/>
+            <w:hideMark/>
+          </w:tcPr>
+          <w:p>
+            <w:pPr>
+              <w:spacing w:before="0" w:beforeAutospacing="0" w:after="0" w:afterAutospacing="0" w:line="240" w:lineRule="auto"/>
+              <w:ind w:firstLine="0"/>
+              <w:jc w:val="center"/>
+              <w:rPr>
+                <w:rFonts w:eastAsia="Times New Roman"/>
+                <w:color w:val="000000"/>
+                <w:sz w:val="22"/>
+                <w:lang w:eastAsia="en-US"/>
+              </w:rPr>
+            </w:pPr>
+            <w:r>
+              <w:rPr>
+                <w:rFonts w:eastAsia="Times New Roman"/>
+                <w:color w:val="000000"/>
+                <w:sz w:val="22"/>
+                <w:lang w:eastAsia="en-US"/>
+              </w:rPr>
+              <w:t>issue</w:t>
+            </w:r>
+          </w:p>
+        </w:tc>
+        <w:tc>
+          <w:tcPr>
+            <w:tcW w:w="1927" w:type="dxa"/>
+            <w:tcBorders>
+              <w:top w:val="single" w:sz="4" w:space="0" w:color="auto"/>
+              <w:left w:val="nil"/>
+              <w:bottom w:val="single" w:sz="4" w:space="0" w:color="auto"/>
+              <w:right w:val="single" w:sz="4" w:space="0" w:color="auto"/>
+            </w:tcBorders>
+            <w:shd w:val="clear" w:color="000000" w:fill="8EA9DB"/>
+            <w:noWrap/>
+            <w:vAlign w:val="center"/>
+            <w:hideMark/>
+          </w:tcPr>
+          <w:p>
+            <w:pPr>
+              <w:spacing w:before="0" w:beforeAutospacing="0" w:after="0" w:afterAutospacing="0" w:line="240" w:lineRule="auto"/>
+              <w:ind w:firstLine="0"/>
+              <w:jc w:val="center"/>
+              <w:rPr>
+                <w:rFonts w:eastAsia="Times New Roman"/>
+                <w:color w:val="000000"/>
+                <w:sz w:val="22"/>
+                <w:lang w:eastAsia="en-US"/>
+              </w:rPr>
+            </w:pPr>
+            <w:bookmarkStart w:id="0" w:name="_GoBack"/>
+            <w:bookmarkEnd w:id="0"/>
+            <w:r>
+              <w:rPr>
+                <w:rFonts w:eastAsia="Times New Roman"/>
+                <w:color w:val="000000"/>
+                <w:sz w:val="22"/>
+                <w:lang w:eastAsia="en-US"/>
+              </w:rPr>
+              <w:t>Phụ trách</w:t>
+            </w:r>
+          </w:p>
+        </w:tc>
+      </w:tr>
+      <w:tr>
+        <w:trPr>
+          <w:trHeight w:val="375"/>
+        </w:trPr>
+        <w:tc>
+          <w:tcPr>
+            <w:tcW w:w="851" w:type="dxa"/>
+            <w:tcBorders>
+              <w:top w:val="nil"/>
+              <w:left w:val="single" w:sz="4" w:space="0" w:color="auto"/>
+              <w:bottom w:val="single" w:sz="4" w:space="0" w:color="auto"/>
+              <w:right w:val="single" w:sz="4" w:space="0" w:color="auto"/>
+            </w:tcBorders>
+            <w:shd w:val="clear" w:color="auto" w:fill="auto"/>
+            <w:noWrap/>
+            <w:vAlign w:val="center"/>
+            <w:hideMark/>
+          </w:tcPr>
+          <w:p>
+            <w:pPr>
+              <w:spacing w:before="0" w:beforeAutospacing="0" w:after="0" w:afterAutospacing="0" w:line="240" w:lineRule="auto"/>
+              <w:ind w:firstLine="0"/>
+              <w:jc w:val="center"/>
+              <w:rPr>
+                <w:rFonts w:eastAsia="Times New Roman"/>
+                <w:color w:val="000000"/>
+                <w:sz w:val="22"/>
+                <w:lang w:eastAsia="en-US"/>
+              </w:rPr>
+            </w:pPr>
+            <w:r>
+              <w:rPr>
+                <w:rFonts w:eastAsia="Times New Roman"/>
+                <w:color w:val="000000"/>
+                <w:sz w:val="22"/>
+                <w:lang w:eastAsia="en-US"/>
+              </w:rPr>
+              <w:t>1</w:t>
+            </w:r>
+          </w:p>
+        </w:tc>
+        <w:tc>
+          <w:tcPr>
+            <w:tcW w:w="4536" w:type="dxa"/>
+            <w:tcBorders>
+              <w:top w:val="nil"/>
+              <w:left w:val="nil"/>
+              <w:bottom w:val="single" w:sz="4" w:space="0" w:color="auto"/>
+              <w:right w:val="single" w:sz="4" w:space="0" w:color="auto"/>
+            </w:tcBorders>
+            <w:shd w:val="clear" w:color="auto" w:fill="auto"/>
+            <w:noWrap/>
+            <w:vAlign w:val="center"/>
+            <w:hideMark/>
+          </w:tcPr>
+          <w:p>
+            <w:pPr>
+              <w:spacing w:before="0" w:beforeAutospacing="0" w:after="0" w:afterAutospacing="0" w:line="240" w:lineRule="auto"/>
+              <w:ind w:firstLine="0"/>
+              <w:jc w:val="left"/>
+              <w:rPr>
+                <w:rFonts w:eastAsia="Times New Roman"/>
+                <w:color w:val="000000"/>
+                <w:sz w:val="22"/>
+                <w:lang w:eastAsia="en-US"/>
+              </w:rPr>
+            </w:pPr>
+            <w:r>
+              <w:rPr>
+                <w:rFonts w:eastAsia="Times New Roman"/>
+                <w:color w:val="000000"/>
+                <w:sz w:val="22"/>
+                <w:lang w:eastAsia="en-US"/>
+              </w:rPr>
+              <w:t xml:space="preserve">Tạo màn hình Dashboard </w:t>
+            </w:r>
+          </w:p>
+        </w:tc>
+        <w:tc>
+          <w:tcPr>
+            <w:tcW w:w="1601" w:type="dxa"/>
+            <w:tcBorders>
+              <w:top w:val="nil"/>
+              <w:left w:val="nil"/>
+              <w:bottom w:val="single" w:sz="4" w:space="0" w:color="auto"/>
+              <w:right w:val="single" w:sz="4" w:space="0" w:color="auto"/>
+            </w:tcBorders>
+            <w:shd w:val="clear" w:color="auto" w:fill="auto"/>
+            <w:noWrap/>
+            <w:vAlign w:val="center"/>
+            <w:hideMark/>
+          </w:tcPr>
+          <w:p>
+            <w:pPr>
+              <w:spacing w:before="0" w:beforeAutospacing="0" w:after="0" w:afterAutospacing="0" w:line="240" w:lineRule="auto"/>
+              <w:ind w:firstLine="0"/>
+              <w:jc w:val="center"/>
+              <w:rPr>
+                <w:rFonts w:eastAsia="Times New Roman"/>
+                <w:color w:val="000000"/>
+                <w:sz w:val="22"/>
+                <w:lang w:eastAsia="en-US"/>
+              </w:rPr>
+            </w:pPr>
+            <w:r>
+              <w:rPr>
+                <w:rFonts w:eastAsia="Times New Roman"/>
+                <w:color w:val="000000"/>
+                <w:sz w:val="22"/>
+                <w:lang w:eastAsia="en-US"/>
+              </w:rPr>
+              <w:t>enhancement</w:t>
+            </w:r>
+          </w:p>
+        </w:tc>
+        <w:tc>
+          <w:tcPr>
+            <w:tcW w:w="766" w:type="dxa"/>
+            <w:tcBorders>
+              <w:top w:val="nil"/>
+              <w:left w:val="nil"/>
+              <w:bottom w:val="single" w:sz="4" w:space="0" w:color="auto"/>
+              <w:right w:val="single" w:sz="4" w:space="0" w:color="auto"/>
+            </w:tcBorders>
+            <w:shd w:val="clear" w:color="auto" w:fill="auto"/>
+            <w:noWrap/>
+            <w:vAlign w:val="center"/>
+            <w:hideMark/>
+          </w:tcPr>
+          <w:p>
+            <w:pPr>
+              <w:spacing w:before="0" w:beforeAutospacing="0" w:after="0" w:afterAutospacing="0" w:line="240" w:lineRule="auto"/>
+              <w:ind w:firstLine="0"/>
+              <w:jc w:val="center"/>
+              <w:rPr>
+                <w:rFonts w:eastAsia="Times New Roman"/>
+                <w:color w:val="000000"/>
+                <w:sz w:val="22"/>
+                <w:lang w:eastAsia="en-US"/>
+              </w:rPr>
+            </w:pPr>
+            <w:r>
+              <w:rPr>
+                <w:rFonts w:eastAsia="Times New Roman"/>
+                <w:color w:val="000000"/>
+                <w:sz w:val="22"/>
+                <w:lang w:eastAsia="en-US"/>
+              </w:rPr>
+              <w:t xml:space="preserve">#31 </w:t>
+            </w:r>
+          </w:p>
+        </w:tc>
+        <w:tc>
+          <w:tcPr>
+            <w:tcW w:w="1927" w:type="dxa"/>
+            <w:tcBorders>
+              <w:top w:val="nil"/>
+              <w:left w:val="nil"/>
+              <w:bottom w:val="single" w:sz="4" w:space="0" w:color="auto"/>
+              <w:right w:val="single" w:sz="4" w:space="0" w:color="auto"/>
+            </w:tcBorders>
+            <w:shd w:val="clear" w:color="auto" w:fill="auto"/>
+            <w:noWrap/>
+            <w:vAlign w:val="center"/>
+            <w:hideMark/>
+          </w:tcPr>
+          <w:p>
+            <w:pPr>
+              <w:spacing w:before="0" w:beforeAutospacing="0" w:after="0" w:afterAutospacing="0" w:line="240" w:lineRule="auto"/>
+              <w:ind w:firstLine="0"/>
+              <w:jc w:val="left"/>
+              <w:rPr>
+                <w:rFonts w:eastAsia="Times New Roman"/>
+                <w:color w:val="000000"/>
+                <w:sz w:val="22"/>
+                <w:lang w:eastAsia="en-US"/>
+              </w:rPr>
+            </w:pPr>
+            <w:r>
+              <w:rPr>
+                <w:rFonts w:eastAsia="Times New Roman"/>
+                <w:color w:val="000000"/>
+                <w:sz w:val="22"/>
+                <w:lang w:eastAsia="en-US"/>
+              </w:rPr>
+              <w:t>Trần Hồng Quân</w:t>
+            </w:r>
+          </w:p>
+        </w:tc>
+      </w:tr>
+      <w:tr>
+        <w:trPr>
+          <w:trHeight w:val="375"/>
+        </w:trPr>
+        <w:tc>
+          <w:tcPr>
+            <w:tcW w:w="851" w:type="dxa"/>
+            <w:tcBorders>
+              <w:top w:val="nil"/>
+              <w:left w:val="single" w:sz="4" w:space="0" w:color="auto"/>
+              <w:bottom w:val="single" w:sz="4" w:space="0" w:color="auto"/>
+              <w:right w:val="single" w:sz="4" w:space="0" w:color="auto"/>
+            </w:tcBorders>
+            <w:shd w:val="clear" w:color="auto" w:fill="auto"/>
+            <w:noWrap/>
+            <w:vAlign w:val="center"/>
+            <w:hideMark/>
+          </w:tcPr>
+          <w:p>
+            <w:pPr>
+              <w:spacing w:before="0" w:beforeAutospacing="0" w:after="0" w:afterAutospacing="0" w:line="240" w:lineRule="auto"/>
+              <w:ind w:firstLine="0"/>
+              <w:jc w:val="center"/>
+              <w:rPr>
+                <w:rFonts w:eastAsia="Times New Roman"/>
+                <w:color w:val="000000"/>
+                <w:sz w:val="22"/>
+                <w:lang w:eastAsia="en-US"/>
+              </w:rPr>
+            </w:pPr>
+            <w:r>
+              <w:rPr>
+                <w:rFonts w:eastAsia="Times New Roman"/>
+                <w:color w:val="000000"/>
+                <w:sz w:val="22"/>
+                <w:lang w:eastAsia="en-US"/>
+              </w:rPr>
+              <w:t>2</w:t>
+            </w:r>
+          </w:p>
+        </w:tc>
+        <w:tc>
+          <w:tcPr>
+            <w:tcW w:w="4536" w:type="dxa"/>
+            <w:tcBorders>
+              <w:top w:val="nil"/>
+              <w:left w:val="nil"/>
+              <w:bottom w:val="single" w:sz="4" w:space="0" w:color="auto"/>
+              <w:right w:val="single" w:sz="4" w:space="0" w:color="auto"/>
+            </w:tcBorders>
+            <w:shd w:val="clear" w:color="auto" w:fill="auto"/>
+            <w:noWrap/>
+            <w:vAlign w:val="center"/>
+            <w:hideMark/>
+          </w:tcPr>
+          <w:p>
+            <w:pPr>
+              <w:spacing w:before="0" w:beforeAutospacing="0" w:after="0" w:afterAutospacing="0" w:line="240" w:lineRule="auto"/>
+              <w:ind w:firstLine="0"/>
+              <w:jc w:val="left"/>
+              <w:rPr>
+                <w:rFonts w:eastAsia="Times New Roman"/>
+                <w:color w:val="000000"/>
+                <w:sz w:val="22"/>
+                <w:lang w:eastAsia="en-US"/>
+              </w:rPr>
+            </w:pPr>
+            <w:r>
+              <w:rPr>
+                <w:rFonts w:eastAsia="Times New Roman"/>
+                <w:color w:val="000000"/>
+                <w:sz w:val="22"/>
+                <w:lang w:eastAsia="en-US"/>
+              </w:rPr>
+              <w:t xml:space="preserve">Chức năng xuất báo cáo </w:t>
+            </w:r>
+          </w:p>
+        </w:tc>
+        <w:tc>
+          <w:tcPr>
+            <w:tcW w:w="1601" w:type="dxa"/>
+            <w:tcBorders>
+              <w:top w:val="nil"/>
+              <w:left w:val="nil"/>
+              <w:bottom w:val="single" w:sz="4" w:space="0" w:color="auto"/>
+              <w:right w:val="single" w:sz="4" w:space="0" w:color="auto"/>
+            </w:tcBorders>
+            <w:shd w:val="clear" w:color="auto" w:fill="auto"/>
+            <w:noWrap/>
+            <w:vAlign w:val="center"/>
+            <w:hideMark/>
+          </w:tcPr>
+          <w:p>
+            <w:pPr>
+              <w:spacing w:before="0" w:beforeAutospacing="0" w:after="0" w:afterAutospacing="0" w:line="240" w:lineRule="auto"/>
+              <w:ind w:firstLine="0"/>
+              <w:jc w:val="center"/>
+              <w:rPr>
+                <w:rFonts w:eastAsia="Times New Roman"/>
+                <w:color w:val="000000"/>
+                <w:sz w:val="22"/>
+                <w:lang w:eastAsia="en-US"/>
+              </w:rPr>
+            </w:pPr>
+            <w:r>
+              <w:rPr>
+                <w:rFonts w:eastAsia="Times New Roman"/>
+                <w:color w:val="000000"/>
+                <w:sz w:val="22"/>
+                <w:lang w:eastAsia="en-US"/>
+              </w:rPr>
+              <w:t>enhancement</w:t>
+            </w:r>
+          </w:p>
+        </w:tc>
+        <w:tc>
+          <w:tcPr>
+            <w:tcW w:w="766" w:type="dxa"/>
+            <w:tcBorders>
+              <w:top w:val="nil"/>
+              <w:left w:val="nil"/>
+              <w:bottom w:val="single" w:sz="4" w:space="0" w:color="auto"/>
+              <w:right w:val="single" w:sz="4" w:space="0" w:color="auto"/>
+            </w:tcBorders>
+            <w:shd w:val="clear" w:color="auto" w:fill="auto"/>
+            <w:noWrap/>
+            <w:vAlign w:val="center"/>
+            <w:hideMark/>
+          </w:tcPr>
+          <w:p>
+            <w:pPr>
+              <w:spacing w:before="0" w:beforeAutospacing="0" w:after="0" w:afterAutospacing="0" w:line="240" w:lineRule="auto"/>
+              <w:ind w:firstLine="0"/>
+              <w:jc w:val="center"/>
+              <w:rPr>
+                <w:rFonts w:eastAsia="Times New Roman"/>
+                <w:color w:val="000000"/>
+                <w:sz w:val="22"/>
+                <w:lang w:eastAsia="en-US"/>
+              </w:rPr>
+            </w:pPr>
+            <w:r>
+              <w:rPr>
+                <w:rFonts w:eastAsia="Times New Roman"/>
+                <w:color w:val="000000"/>
+                <w:sz w:val="22"/>
+                <w:lang w:eastAsia="en-US"/>
+              </w:rPr>
+              <w:t xml:space="preserve">#26 </w:t>
+            </w:r>
+          </w:p>
+        </w:tc>
+        <w:tc>
+          <w:tcPr>
+            <w:tcW w:w="1927" w:type="dxa"/>
+            <w:tcBorders>
+              <w:top w:val="nil"/>
+              <w:left w:val="nil"/>
+              <w:bottom w:val="single" w:sz="4" w:space="0" w:color="auto"/>
+              <w:right w:val="single" w:sz="4" w:space="0" w:color="auto"/>
+            </w:tcBorders>
+            <w:shd w:val="clear" w:color="auto" w:fill="auto"/>
+            <w:noWrap/>
+            <w:vAlign w:val="center"/>
+            <w:hideMark/>
+          </w:tcPr>
+          <w:p>
+            <w:pPr>
+              <w:spacing w:before="0" w:beforeAutospacing="0" w:after="0" w:afterAutospacing="0" w:line="240" w:lineRule="auto"/>
+              <w:ind w:firstLine="0"/>
+              <w:jc w:val="left"/>
+              <w:rPr>
+                <w:rFonts w:eastAsia="Times New Roman"/>
+                <w:color w:val="000000"/>
+                <w:sz w:val="22"/>
+                <w:lang w:eastAsia="en-US"/>
+              </w:rPr>
+            </w:pPr>
+            <w:r>
+              <w:rPr>
+                <w:rFonts w:eastAsia="Times New Roman"/>
+                <w:color w:val="000000"/>
+                <w:sz w:val="22"/>
+                <w:lang w:eastAsia="en-US"/>
+              </w:rPr>
+              <w:t>Trần Hồng Quân</w:t>
+            </w:r>
+          </w:p>
+        </w:tc>
+      </w:tr>
+      <w:tr>
+        <w:trPr>
+          <w:trHeight w:val="375"/>
+        </w:trPr>
+        <w:tc>
+          <w:tcPr>
+            <w:tcW w:w="851" w:type="dxa"/>
+            <w:tcBorders>
+              <w:top w:val="nil"/>
+              <w:left w:val="single" w:sz="4" w:space="0" w:color="auto"/>
+              <w:bottom w:val="single" w:sz="4" w:space="0" w:color="auto"/>
+              <w:right w:val="single" w:sz="4" w:space="0" w:color="auto"/>
+            </w:tcBorders>
+            <w:shd w:val="clear" w:color="auto" w:fill="auto"/>
+            <w:noWrap/>
+            <w:vAlign w:val="center"/>
+            <w:hideMark/>
+          </w:tcPr>
+          <w:p>
+            <w:pPr>
+              <w:spacing w:before="0" w:beforeAutospacing="0" w:after="0" w:afterAutospacing="0" w:line="240" w:lineRule="auto"/>
+              <w:ind w:firstLine="0"/>
+              <w:jc w:val="center"/>
+              <w:rPr>
+                <w:rFonts w:eastAsia="Times New Roman"/>
+                <w:color w:val="000000"/>
+                <w:sz w:val="22"/>
+                <w:lang w:eastAsia="en-US"/>
+              </w:rPr>
+            </w:pPr>
+            <w:r>
+              <w:rPr>
+                <w:rFonts w:eastAsia="Times New Roman"/>
+                <w:color w:val="000000"/>
+                <w:sz w:val="22"/>
+                <w:lang w:eastAsia="en-US"/>
+              </w:rPr>
+              <w:t>3</w:t>
+            </w:r>
+          </w:p>
+        </w:tc>
+        <w:tc>
+          <w:tcPr>
+            <w:tcW w:w="4536" w:type="dxa"/>
+            <w:tcBorders>
+              <w:top w:val="nil"/>
+              <w:left w:val="nil"/>
+              <w:bottom w:val="single" w:sz="4" w:space="0" w:color="auto"/>
+              <w:right w:val="single" w:sz="4" w:space="0" w:color="auto"/>
+            </w:tcBorders>
+            <w:shd w:val="clear" w:color="auto" w:fill="auto"/>
+            <w:noWrap/>
+            <w:vAlign w:val="center"/>
+            <w:hideMark/>
+          </w:tcPr>
+          <w:p>
+            <w:pPr>
+              <w:spacing w:before="0" w:beforeAutospacing="0" w:after="0" w:afterAutospacing="0" w:line="240" w:lineRule="auto"/>
+              <w:ind w:firstLine="0"/>
+              <w:jc w:val="left"/>
+              <w:rPr>
+                <w:rFonts w:eastAsia="Times New Roman"/>
+                <w:color w:val="000000"/>
+                <w:sz w:val="22"/>
+                <w:lang w:eastAsia="en-US"/>
+              </w:rPr>
+            </w:pPr>
+            <w:r>
+              <w:rPr>
+                <w:rFonts w:eastAsia="Times New Roman"/>
+                <w:color w:val="000000"/>
+                <w:sz w:val="22"/>
+                <w:lang w:eastAsia="en-US"/>
+              </w:rPr>
+              <w:t xml:space="preserve">Chức năng Quản lý thiết bị cho đơn vị khác mượn </w:t>
+            </w:r>
+          </w:p>
+        </w:tc>
+        <w:tc>
+          <w:tcPr>
+            <w:tcW w:w="1601" w:type="dxa"/>
+            <w:tcBorders>
+              <w:top w:val="nil"/>
+              <w:left w:val="nil"/>
+              <w:bottom w:val="single" w:sz="4" w:space="0" w:color="auto"/>
+              <w:right w:val="single" w:sz="4" w:space="0" w:color="auto"/>
+            </w:tcBorders>
+            <w:shd w:val="clear" w:color="auto" w:fill="auto"/>
+            <w:noWrap/>
+            <w:vAlign w:val="center"/>
+            <w:hideMark/>
+          </w:tcPr>
+          <w:p>
+            <w:pPr>
+              <w:spacing w:before="0" w:beforeAutospacing="0" w:after="0" w:afterAutospacing="0" w:line="240" w:lineRule="auto"/>
+              <w:ind w:firstLine="0"/>
+              <w:jc w:val="center"/>
+              <w:rPr>
+                <w:rFonts w:eastAsia="Times New Roman"/>
+                <w:color w:val="000000"/>
+                <w:sz w:val="22"/>
+                <w:lang w:eastAsia="en-US"/>
+              </w:rPr>
+            </w:pPr>
+            <w:r>
+              <w:rPr>
+                <w:rFonts w:eastAsia="Times New Roman"/>
+                <w:color w:val="000000"/>
+                <w:sz w:val="22"/>
+                <w:lang w:eastAsia="en-US"/>
+              </w:rPr>
+              <w:t>enhancement</w:t>
+            </w:r>
+          </w:p>
+        </w:tc>
+        <w:tc>
+          <w:tcPr>
+            <w:tcW w:w="766" w:type="dxa"/>
+            <w:tcBorders>
+              <w:top w:val="nil"/>
+              <w:left w:val="nil"/>
+              <w:bottom w:val="single" w:sz="4" w:space="0" w:color="auto"/>
+              <w:right w:val="single" w:sz="4" w:space="0" w:color="auto"/>
+            </w:tcBorders>
+            <w:shd w:val="clear" w:color="auto" w:fill="auto"/>
+            <w:noWrap/>
+            <w:vAlign w:val="center"/>
+            <w:hideMark/>
+          </w:tcPr>
+          <w:p>
+            <w:pPr>
+              <w:spacing w:before="0" w:beforeAutospacing="0" w:after="0" w:afterAutospacing="0" w:line="240" w:lineRule="auto"/>
+              <w:ind w:firstLine="0"/>
+              <w:jc w:val="center"/>
+              <w:rPr>
+                <w:rFonts w:eastAsia="Times New Roman"/>
+                <w:color w:val="000000"/>
+                <w:sz w:val="22"/>
+                <w:lang w:eastAsia="en-US"/>
+              </w:rPr>
+            </w:pPr>
+            <w:r>
+              <w:rPr>
+                <w:rFonts w:eastAsia="Times New Roman"/>
+                <w:color w:val="000000"/>
+                <w:sz w:val="22"/>
+                <w:lang w:eastAsia="en-US"/>
+              </w:rPr>
+              <w:t xml:space="preserve">#25 </w:t>
+            </w:r>
+          </w:p>
+        </w:tc>
+        <w:tc>
+          <w:tcPr>
+            <w:tcW w:w="1927" w:type="dxa"/>
+            <w:tcBorders>
+              <w:top w:val="nil"/>
+              <w:left w:val="nil"/>
+              <w:bottom w:val="single" w:sz="4" w:space="0" w:color="auto"/>
+              <w:right w:val="single" w:sz="4" w:space="0" w:color="auto"/>
+            </w:tcBorders>
+            <w:shd w:val="clear" w:color="auto" w:fill="auto"/>
+            <w:noWrap/>
+            <w:vAlign w:val="center"/>
+            <w:hideMark/>
+          </w:tcPr>
+          <w:p>
+            <w:pPr>
+              <w:spacing w:before="0" w:beforeAutospacing="0" w:after="0" w:afterAutospacing="0" w:line="240" w:lineRule="auto"/>
+              <w:ind w:firstLine="0"/>
+              <w:jc w:val="left"/>
+              <w:rPr>
+                <w:rFonts w:eastAsia="Times New Roman"/>
+                <w:color w:val="000000"/>
+                <w:sz w:val="22"/>
+                <w:lang w:eastAsia="en-US"/>
+              </w:rPr>
+            </w:pPr>
+            <w:r>
+              <w:rPr>
+                <w:rFonts w:eastAsia="Times New Roman"/>
+                <w:color w:val="000000"/>
+                <w:sz w:val="22"/>
+                <w:lang w:eastAsia="en-US"/>
+              </w:rPr>
+              <w:t>Trần Hồng Quân, Phạm Quang Duẩn</w:t>
+            </w:r>
+          </w:p>
+        </w:tc>
+      </w:tr>
+      <w:tr>
+        <w:trPr>
+          <w:trHeight w:val="375"/>
+        </w:trPr>
+        <w:tc>
+          <w:tcPr>
+            <w:tcW w:w="851" w:type="dxa"/>
+            <w:tcBorders>
+              <w:top w:val="nil"/>
+              <w:left w:val="single" w:sz="4" w:space="0" w:color="auto"/>
+              <w:bottom w:val="single" w:sz="4" w:space="0" w:color="auto"/>
+              <w:right w:val="single" w:sz="4" w:space="0" w:color="auto"/>
+            </w:tcBorders>
+            <w:shd w:val="clear" w:color="auto" w:fill="auto"/>
+            <w:noWrap/>
+            <w:vAlign w:val="center"/>
+            <w:hideMark/>
+          </w:tcPr>
+          <w:p>
+            <w:pPr>
+              <w:spacing w:before="0" w:beforeAutospacing="0" w:after="0" w:afterAutospacing="0" w:line="240" w:lineRule="auto"/>
+              <w:ind w:firstLine="0"/>
+              <w:jc w:val="center"/>
+              <w:rPr>
+                <w:rFonts w:eastAsia="Times New Roman"/>
+                <w:color w:val="000000"/>
+                <w:sz w:val="22"/>
+                <w:lang w:eastAsia="en-US"/>
+              </w:rPr>
+            </w:pPr>
+            <w:r>
+              <w:rPr>
+                <w:rFonts w:eastAsia="Times New Roman"/>
+                <w:color w:val="000000"/>
+                <w:sz w:val="22"/>
+                <w:lang w:eastAsia="en-US"/>
+              </w:rPr>
+              <w:t>4</w:t>
+            </w:r>
+          </w:p>
+        </w:tc>
+        <w:tc>
+          <w:tcPr>
+            <w:tcW w:w="4536" w:type="dxa"/>
+            <w:tcBorders>
+              <w:top w:val="nil"/>
+              <w:left w:val="nil"/>
+              <w:bottom w:val="single" w:sz="4" w:space="0" w:color="auto"/>
+              <w:right w:val="single" w:sz="4" w:space="0" w:color="auto"/>
+            </w:tcBorders>
+            <w:shd w:val="clear" w:color="auto" w:fill="auto"/>
+            <w:noWrap/>
+            <w:vAlign w:val="center"/>
+            <w:hideMark/>
+          </w:tcPr>
+          <w:p>
+            <w:pPr>
+              <w:spacing w:before="0" w:beforeAutospacing="0" w:after="0" w:afterAutospacing="0" w:line="240" w:lineRule="auto"/>
+              <w:ind w:firstLine="0"/>
+              <w:jc w:val="left"/>
+              <w:rPr>
+                <w:rFonts w:eastAsia="Times New Roman"/>
+                <w:color w:val="000000"/>
+                <w:sz w:val="22"/>
+                <w:lang w:eastAsia="en-US"/>
+              </w:rPr>
+            </w:pPr>
+            <w:r>
+              <w:rPr>
+                <w:rFonts w:eastAsia="Times New Roman"/>
+                <w:color w:val="000000"/>
+                <w:sz w:val="22"/>
+                <w:lang w:eastAsia="en-US"/>
+              </w:rPr>
+              <w:t xml:space="preserve">Chức năng Quản lý Thiết bị cho Quân nhân khác mượn </w:t>
+            </w:r>
+          </w:p>
+        </w:tc>
+        <w:tc>
+          <w:tcPr>
+            <w:tcW w:w="1601" w:type="dxa"/>
+            <w:tcBorders>
+              <w:top w:val="nil"/>
+              <w:left w:val="nil"/>
+              <w:bottom w:val="single" w:sz="4" w:space="0" w:color="auto"/>
+              <w:right w:val="single" w:sz="4" w:space="0" w:color="auto"/>
+            </w:tcBorders>
+            <w:shd w:val="clear" w:color="auto" w:fill="auto"/>
+            <w:noWrap/>
+            <w:vAlign w:val="center"/>
+            <w:hideMark/>
+          </w:tcPr>
+          <w:p>
+            <w:pPr>
+              <w:spacing w:before="0" w:beforeAutospacing="0" w:after="0" w:afterAutospacing="0" w:line="240" w:lineRule="auto"/>
+              <w:ind w:firstLine="0"/>
+              <w:jc w:val="center"/>
+              <w:rPr>
+                <w:rFonts w:eastAsia="Times New Roman"/>
+                <w:color w:val="000000"/>
+                <w:sz w:val="22"/>
+                <w:lang w:eastAsia="en-US"/>
+              </w:rPr>
+            </w:pPr>
+            <w:r>
+              <w:rPr>
+                <w:rFonts w:eastAsia="Times New Roman"/>
+                <w:color w:val="000000"/>
+                <w:sz w:val="22"/>
+                <w:lang w:eastAsia="en-US"/>
+              </w:rPr>
+              <w:t>enhancement</w:t>
+            </w:r>
+          </w:p>
+        </w:tc>
+        <w:tc>
+          <w:tcPr>
+            <w:tcW w:w="766" w:type="dxa"/>
+            <w:tcBorders>
+              <w:top w:val="nil"/>
+              <w:left w:val="nil"/>
+              <w:bottom w:val="single" w:sz="4" w:space="0" w:color="auto"/>
+              <w:right w:val="single" w:sz="4" w:space="0" w:color="auto"/>
+            </w:tcBorders>
+            <w:shd w:val="clear" w:color="auto" w:fill="auto"/>
+            <w:noWrap/>
+            <w:vAlign w:val="center"/>
+            <w:hideMark/>
+          </w:tcPr>
+          <w:p>
+            <w:pPr>
+              <w:spacing w:before="0" w:beforeAutospacing="0" w:after="0" w:afterAutospacing="0" w:line="240" w:lineRule="auto"/>
+              <w:ind w:firstLine="0"/>
+              <w:jc w:val="center"/>
+              <w:rPr>
+                <w:rFonts w:eastAsia="Times New Roman"/>
+                <w:color w:val="000000"/>
+                <w:sz w:val="22"/>
+                <w:lang w:eastAsia="en-US"/>
+              </w:rPr>
+            </w:pPr>
+            <w:r>
+              <w:rPr>
+                <w:rFonts w:eastAsia="Times New Roman"/>
+                <w:color w:val="000000"/>
+                <w:sz w:val="22"/>
+                <w:lang w:eastAsia="en-US"/>
+              </w:rPr>
+              <w:t xml:space="preserve">#24 </w:t>
+            </w:r>
+          </w:p>
+        </w:tc>
+        <w:tc>
+          <w:tcPr>
+            <w:tcW w:w="1927" w:type="dxa"/>
+            <w:tcBorders>
+              <w:top w:val="nil"/>
+              <w:left w:val="nil"/>
+              <w:bottom w:val="single" w:sz="4" w:space="0" w:color="auto"/>
+              <w:right w:val="single" w:sz="4" w:space="0" w:color="auto"/>
+            </w:tcBorders>
+            <w:shd w:val="clear" w:color="auto" w:fill="auto"/>
+            <w:noWrap/>
+            <w:vAlign w:val="center"/>
+            <w:hideMark/>
+          </w:tcPr>
+          <w:p>
+            <w:pPr>
+              <w:spacing w:before="0" w:beforeAutospacing="0" w:after="0" w:afterAutospacing="0" w:line="240" w:lineRule="auto"/>
+              <w:ind w:firstLine="0"/>
+              <w:jc w:val="left"/>
+              <w:rPr>
+                <w:rFonts w:eastAsia="Times New Roman"/>
+                <w:color w:val="000000"/>
+                <w:sz w:val="22"/>
+                <w:lang w:eastAsia="en-US"/>
+              </w:rPr>
+            </w:pPr>
+            <w:r>
+              <w:rPr>
+                <w:rFonts w:eastAsia="Times New Roman"/>
+                <w:color w:val="000000"/>
+                <w:sz w:val="22"/>
+                <w:lang w:eastAsia="en-US"/>
+              </w:rPr>
+              <w:t>Trần Hồng Quân, Đỗ Đức Trung</w:t>
+            </w:r>
+          </w:p>
+        </w:tc>
+      </w:tr>
+      <w:tr>
+        <w:trPr>
+          <w:trHeight w:val="375"/>
+        </w:trPr>
+        <w:tc>
+          <w:tcPr>
+            <w:tcW w:w="851" w:type="dxa"/>
+            <w:tcBorders>
+              <w:top w:val="nil"/>
+              <w:left w:val="single" w:sz="4" w:space="0" w:color="auto"/>
+              <w:bottom w:val="single" w:sz="4" w:space="0" w:color="auto"/>
+              <w:right w:val="single" w:sz="4" w:space="0" w:color="auto"/>
+            </w:tcBorders>
+            <w:shd w:val="clear" w:color="auto" w:fill="auto"/>
+            <w:noWrap/>
+            <w:vAlign w:val="center"/>
+            <w:hideMark/>
+          </w:tcPr>
+          <w:p>
+            <w:pPr>
+              <w:spacing w:before="0" w:beforeAutospacing="0" w:after="0" w:afterAutospacing="0" w:line="240" w:lineRule="auto"/>
+              <w:ind w:firstLine="0"/>
+              <w:jc w:val="center"/>
+              <w:rPr>
+                <w:rFonts w:eastAsia="Times New Roman"/>
+                <w:color w:val="000000"/>
+                <w:sz w:val="22"/>
+                <w:lang w:eastAsia="en-US"/>
+              </w:rPr>
+            </w:pPr>
+            <w:r>
+              <w:rPr>
+                <w:rFonts w:eastAsia="Times New Roman"/>
+                <w:color w:val="000000"/>
+                <w:sz w:val="22"/>
+                <w:lang w:eastAsia="en-US"/>
+              </w:rPr>
+              <w:t>5</w:t>
+            </w:r>
+          </w:p>
+        </w:tc>
+        <w:tc>
+          <w:tcPr>
+            <w:tcW w:w="4536" w:type="dxa"/>
+            <w:tcBorders>
+              <w:top w:val="nil"/>
+              <w:left w:val="nil"/>
+              <w:bottom w:val="single" w:sz="4" w:space="0" w:color="auto"/>
+              <w:right w:val="single" w:sz="4" w:space="0" w:color="auto"/>
+            </w:tcBorders>
+            <w:shd w:val="clear" w:color="auto" w:fill="auto"/>
+            <w:noWrap/>
+            <w:vAlign w:val="center"/>
+            <w:hideMark/>
+          </w:tcPr>
+          <w:p>
+            <w:pPr>
+              <w:spacing w:before="0" w:beforeAutospacing="0" w:after="0" w:afterAutospacing="0" w:line="240" w:lineRule="auto"/>
+              <w:ind w:firstLine="0"/>
+              <w:jc w:val="left"/>
+              <w:rPr>
+                <w:rFonts w:eastAsia="Times New Roman"/>
+                <w:color w:val="000000"/>
+                <w:sz w:val="22"/>
+                <w:lang w:eastAsia="en-US"/>
+              </w:rPr>
+            </w:pPr>
+            <w:r>
+              <w:rPr>
+                <w:rFonts w:eastAsia="Times New Roman"/>
+                <w:color w:val="000000"/>
+                <w:sz w:val="22"/>
+                <w:lang w:eastAsia="en-US"/>
+              </w:rPr>
+              <w:t xml:space="preserve">Chức năng Quản lý Thiết bị và quản lý danh mục Loại Thiết bị </w:t>
+            </w:r>
+          </w:p>
+        </w:tc>
+        <w:tc>
+          <w:tcPr>
+            <w:tcW w:w="1601" w:type="dxa"/>
+            <w:tcBorders>
+              <w:top w:val="nil"/>
+              <w:left w:val="nil"/>
+              <w:bottom w:val="single" w:sz="4" w:space="0" w:color="auto"/>
+              <w:right w:val="single" w:sz="4" w:space="0" w:color="auto"/>
+            </w:tcBorders>
+            <w:shd w:val="clear" w:color="auto" w:fill="auto"/>
+            <w:noWrap/>
+            <w:vAlign w:val="center"/>
+            <w:hideMark/>
+          </w:tcPr>
+          <w:p>
+            <w:pPr>
+              <w:spacing w:before="0" w:beforeAutospacing="0" w:after="0" w:afterAutospacing="0" w:line="240" w:lineRule="auto"/>
+              <w:ind w:firstLine="0"/>
+              <w:jc w:val="center"/>
+              <w:rPr>
+                <w:rFonts w:eastAsia="Times New Roman"/>
+                <w:color w:val="000000"/>
+                <w:sz w:val="22"/>
+                <w:lang w:eastAsia="en-US"/>
+              </w:rPr>
+            </w:pPr>
+            <w:r>
+              <w:rPr>
+                <w:rFonts w:eastAsia="Times New Roman"/>
+                <w:color w:val="000000"/>
+                <w:sz w:val="22"/>
+                <w:lang w:eastAsia="en-US"/>
+              </w:rPr>
+              <w:t>enhancement</w:t>
+            </w:r>
+          </w:p>
+        </w:tc>
+        <w:tc>
+          <w:tcPr>
+            <w:tcW w:w="766" w:type="dxa"/>
+            <w:tcBorders>
+              <w:top w:val="nil"/>
+              <w:left w:val="nil"/>
+              <w:bottom w:val="single" w:sz="4" w:space="0" w:color="auto"/>
+              <w:right w:val="single" w:sz="4" w:space="0" w:color="auto"/>
+            </w:tcBorders>
+            <w:shd w:val="clear" w:color="auto" w:fill="auto"/>
+            <w:noWrap/>
+            <w:vAlign w:val="center"/>
+            <w:hideMark/>
+          </w:tcPr>
+          <w:p>
+            <w:pPr>
+              <w:spacing w:before="0" w:beforeAutospacing="0" w:after="0" w:afterAutospacing="0" w:line="240" w:lineRule="auto"/>
+              <w:ind w:firstLine="0"/>
+              <w:jc w:val="center"/>
+              <w:rPr>
+                <w:rFonts w:eastAsia="Times New Roman"/>
+                <w:color w:val="000000"/>
+                <w:sz w:val="22"/>
+                <w:lang w:eastAsia="en-US"/>
+              </w:rPr>
+            </w:pPr>
+            <w:r>
+              <w:rPr>
+                <w:rFonts w:eastAsia="Times New Roman"/>
+                <w:color w:val="000000"/>
+                <w:sz w:val="22"/>
+                <w:lang w:eastAsia="en-US"/>
+              </w:rPr>
+              <w:t xml:space="preserve">#23 </w:t>
+            </w:r>
+          </w:p>
+        </w:tc>
+        <w:tc>
+          <w:tcPr>
+            <w:tcW w:w="1927" w:type="dxa"/>
+            <w:tcBorders>
+              <w:top w:val="nil"/>
+              <w:left w:val="nil"/>
+              <w:bottom w:val="single" w:sz="4" w:space="0" w:color="auto"/>
+              <w:right w:val="single" w:sz="4" w:space="0" w:color="auto"/>
+            </w:tcBorders>
+            <w:shd w:val="clear" w:color="auto" w:fill="auto"/>
+            <w:noWrap/>
+            <w:vAlign w:val="center"/>
+            <w:hideMark/>
+          </w:tcPr>
+          <w:p>
+            <w:pPr>
+              <w:spacing w:before="0" w:beforeAutospacing="0" w:after="0" w:afterAutospacing="0" w:line="240" w:lineRule="auto"/>
+              <w:ind w:firstLine="0"/>
+              <w:jc w:val="left"/>
+              <w:rPr>
+                <w:rFonts w:eastAsia="Times New Roman"/>
+                <w:color w:val="000000"/>
+                <w:sz w:val="22"/>
+                <w:lang w:eastAsia="en-US"/>
+              </w:rPr>
+            </w:pPr>
+            <w:r>
+              <w:rPr>
+                <w:rFonts w:eastAsia="Times New Roman"/>
+                <w:color w:val="000000"/>
+                <w:sz w:val="22"/>
+                <w:lang w:eastAsia="en-US"/>
+              </w:rPr>
+              <w:t>Trần Hồng Quân, Nguyễn Thế Anh</w:t>
+            </w:r>
+          </w:p>
+        </w:tc>
+      </w:tr>
+      <w:tr>
+        <w:trPr>
+          <w:trHeight w:val="375"/>
+        </w:trPr>
+        <w:tc>
+          <w:tcPr>
+            <w:tcW w:w="851" w:type="dxa"/>
+            <w:tcBorders>
+              <w:top w:val="nil"/>
+              <w:left w:val="single" w:sz="4" w:space="0" w:color="auto"/>
+              <w:bottom w:val="single" w:sz="4" w:space="0" w:color="auto"/>
+              <w:right w:val="single" w:sz="4" w:space="0" w:color="auto"/>
+            </w:tcBorders>
+            <w:shd w:val="clear" w:color="auto" w:fill="auto"/>
+            <w:noWrap/>
+            <w:vAlign w:val="center"/>
+            <w:hideMark/>
+          </w:tcPr>
+          <w:p>
+            <w:pPr>
+              <w:spacing w:before="0" w:beforeAutospacing="0" w:after="0" w:afterAutospacing="0" w:line="240" w:lineRule="auto"/>
+              <w:ind w:firstLine="0"/>
+              <w:jc w:val="center"/>
+              <w:rPr>
+                <w:rFonts w:eastAsia="Times New Roman"/>
+                <w:color w:val="000000"/>
+                <w:sz w:val="22"/>
+                <w:lang w:eastAsia="en-US"/>
+              </w:rPr>
+            </w:pPr>
+            <w:r>
+              <w:rPr>
+                <w:rFonts w:eastAsia="Times New Roman"/>
+                <w:color w:val="000000"/>
+                <w:sz w:val="22"/>
+                <w:lang w:eastAsia="en-US"/>
+              </w:rPr>
+              <w:t>6</w:t>
+            </w:r>
+          </w:p>
+        </w:tc>
+        <w:tc>
+          <w:tcPr>
+            <w:tcW w:w="4536" w:type="dxa"/>
+            <w:tcBorders>
+              <w:top w:val="nil"/>
+              <w:left w:val="nil"/>
+              <w:bottom w:val="single" w:sz="4" w:space="0" w:color="auto"/>
+              <w:right w:val="single" w:sz="4" w:space="0" w:color="auto"/>
+            </w:tcBorders>
+            <w:shd w:val="clear" w:color="auto" w:fill="auto"/>
+            <w:noWrap/>
+            <w:vAlign w:val="center"/>
+            <w:hideMark/>
+          </w:tcPr>
+          <w:p>
+            <w:pPr>
+              <w:spacing w:before="0" w:beforeAutospacing="0" w:after="0" w:afterAutospacing="0" w:line="240" w:lineRule="auto"/>
+              <w:ind w:firstLine="0"/>
+              <w:jc w:val="left"/>
+              <w:rPr>
+                <w:rFonts w:eastAsia="Times New Roman"/>
+                <w:color w:val="000000"/>
+                <w:sz w:val="22"/>
+                <w:lang w:eastAsia="en-US"/>
+              </w:rPr>
+            </w:pPr>
+            <w:r>
+              <w:rPr>
+                <w:rFonts w:eastAsia="Times New Roman"/>
+                <w:color w:val="000000"/>
+                <w:sz w:val="22"/>
+                <w:lang w:eastAsia="en-US"/>
+              </w:rPr>
+              <w:t xml:space="preserve">Chức năng quản lý Danh mục đơn vị </w:t>
+            </w:r>
+          </w:p>
+        </w:tc>
+        <w:tc>
+          <w:tcPr>
+            <w:tcW w:w="1601" w:type="dxa"/>
+            <w:tcBorders>
+              <w:top w:val="nil"/>
+              <w:left w:val="nil"/>
+              <w:bottom w:val="single" w:sz="4" w:space="0" w:color="auto"/>
+              <w:right w:val="single" w:sz="4" w:space="0" w:color="auto"/>
+            </w:tcBorders>
+            <w:shd w:val="clear" w:color="auto" w:fill="auto"/>
+            <w:noWrap/>
+            <w:vAlign w:val="center"/>
+            <w:hideMark/>
+          </w:tcPr>
+          <w:p>
+            <w:pPr>
+              <w:spacing w:before="0" w:beforeAutospacing="0" w:after="0" w:afterAutospacing="0" w:line="240" w:lineRule="auto"/>
+              <w:ind w:firstLine="0"/>
+              <w:jc w:val="center"/>
+              <w:rPr>
+                <w:rFonts w:eastAsia="Times New Roman"/>
+                <w:color w:val="000000"/>
+                <w:sz w:val="22"/>
+                <w:lang w:eastAsia="en-US"/>
+              </w:rPr>
+            </w:pPr>
+            <w:r>
+              <w:rPr>
+                <w:rFonts w:eastAsia="Times New Roman"/>
+                <w:color w:val="000000"/>
+                <w:sz w:val="22"/>
+                <w:lang w:eastAsia="en-US"/>
+              </w:rPr>
+              <w:t>enhancement</w:t>
+            </w:r>
+          </w:p>
+        </w:tc>
+        <w:tc>
+          <w:tcPr>
+            <w:tcW w:w="766" w:type="dxa"/>
+            <w:tcBorders>
+              <w:top w:val="nil"/>
+              <w:left w:val="nil"/>
+              <w:bottom w:val="single" w:sz="4" w:space="0" w:color="auto"/>
+              <w:right w:val="single" w:sz="4" w:space="0" w:color="auto"/>
+            </w:tcBorders>
+            <w:shd w:val="clear" w:color="auto" w:fill="auto"/>
+            <w:noWrap/>
+            <w:vAlign w:val="center"/>
+            <w:hideMark/>
+          </w:tcPr>
+          <w:p>
+            <w:pPr>
+              <w:spacing w:before="0" w:beforeAutospacing="0" w:after="0" w:afterAutospacing="0" w:line="240" w:lineRule="auto"/>
+              <w:ind w:firstLine="0"/>
+              <w:jc w:val="center"/>
+              <w:rPr>
+                <w:rFonts w:eastAsia="Times New Roman"/>
+                <w:color w:val="000000"/>
+                <w:sz w:val="22"/>
+                <w:lang w:eastAsia="en-US"/>
+              </w:rPr>
+            </w:pPr>
+            <w:r>
+              <w:rPr>
+                <w:rFonts w:eastAsia="Times New Roman"/>
+                <w:color w:val="000000"/>
+                <w:sz w:val="22"/>
+                <w:lang w:eastAsia="en-US"/>
+              </w:rPr>
+              <w:t xml:space="preserve">#19 </w:t>
+            </w:r>
+          </w:p>
+        </w:tc>
+        <w:tc>
+          <w:tcPr>
+            <w:tcW w:w="1927" w:type="dxa"/>
+            <w:tcBorders>
+              <w:top w:val="nil"/>
+              <w:left w:val="nil"/>
+              <w:bottom w:val="single" w:sz="4" w:space="0" w:color="auto"/>
+              <w:right w:val="single" w:sz="4" w:space="0" w:color="auto"/>
+            </w:tcBorders>
+            <w:shd w:val="clear" w:color="auto" w:fill="auto"/>
+            <w:noWrap/>
+            <w:vAlign w:val="center"/>
+            <w:hideMark/>
+          </w:tcPr>
+          <w:p>
+            <w:pPr>
+              <w:spacing w:before="0" w:beforeAutospacing="0" w:after="0" w:afterAutospacing="0" w:line="240" w:lineRule="auto"/>
+              <w:ind w:firstLine="0"/>
+              <w:jc w:val="left"/>
+              <w:rPr>
+                <w:rFonts w:eastAsia="Times New Roman"/>
+                <w:color w:val="000000"/>
+                <w:sz w:val="22"/>
+                <w:lang w:eastAsia="en-US"/>
+              </w:rPr>
+            </w:pPr>
+            <w:r>
+              <w:rPr>
+                <w:rFonts w:eastAsia="Times New Roman"/>
+                <w:color w:val="000000"/>
+                <w:sz w:val="22"/>
+                <w:lang w:eastAsia="en-US"/>
+              </w:rPr>
+              <w:t>Phạm Quang Duẩn</w:t>
+            </w:r>
+          </w:p>
+        </w:tc>
+      </w:tr>
+      <w:tr>
+        <w:trPr>
+          <w:trHeight w:val="375"/>
+        </w:trPr>
+        <w:tc>
+          <w:tcPr>
+            <w:tcW w:w="851" w:type="dxa"/>
+            <w:tcBorders>
+              <w:top w:val="nil"/>
+              <w:left w:val="single" w:sz="4" w:space="0" w:color="auto"/>
+              <w:bottom w:val="single" w:sz="4" w:space="0" w:color="auto"/>
+              <w:right w:val="single" w:sz="4" w:space="0" w:color="auto"/>
+            </w:tcBorders>
+            <w:shd w:val="clear" w:color="auto" w:fill="auto"/>
+            <w:noWrap/>
+            <w:vAlign w:val="center"/>
+            <w:hideMark/>
+          </w:tcPr>
+          <w:p>
+            <w:pPr>
+              <w:spacing w:before="0" w:beforeAutospacing="0" w:after="0" w:afterAutospacing="0" w:line="240" w:lineRule="auto"/>
+              <w:ind w:firstLine="0"/>
+              <w:jc w:val="center"/>
+              <w:rPr>
+                <w:rFonts w:eastAsia="Times New Roman"/>
+                <w:color w:val="000000"/>
+                <w:sz w:val="22"/>
+                <w:lang w:eastAsia="en-US"/>
+              </w:rPr>
+            </w:pPr>
+            <w:r>
+              <w:rPr>
+                <w:rFonts w:eastAsia="Times New Roman"/>
+                <w:color w:val="000000"/>
+                <w:sz w:val="22"/>
+                <w:lang w:eastAsia="en-US"/>
+              </w:rPr>
+              <w:t>7</w:t>
+            </w:r>
+          </w:p>
+        </w:tc>
+        <w:tc>
+          <w:tcPr>
+            <w:tcW w:w="4536" w:type="dxa"/>
+            <w:tcBorders>
+              <w:top w:val="nil"/>
+              <w:left w:val="nil"/>
+              <w:bottom w:val="single" w:sz="4" w:space="0" w:color="auto"/>
+              <w:right w:val="single" w:sz="4" w:space="0" w:color="auto"/>
+            </w:tcBorders>
+            <w:shd w:val="clear" w:color="auto" w:fill="auto"/>
+            <w:noWrap/>
+            <w:vAlign w:val="center"/>
+            <w:hideMark/>
+          </w:tcPr>
+          <w:p>
+            <w:pPr>
+              <w:spacing w:before="0" w:beforeAutospacing="0" w:after="0" w:afterAutospacing="0" w:line="240" w:lineRule="auto"/>
+              <w:ind w:firstLine="0"/>
+              <w:jc w:val="left"/>
+              <w:rPr>
+                <w:rFonts w:eastAsia="Times New Roman"/>
+                <w:color w:val="000000"/>
+                <w:sz w:val="22"/>
+                <w:lang w:eastAsia="en-US"/>
+              </w:rPr>
+            </w:pPr>
+            <w:r>
+              <w:rPr>
+                <w:rFonts w:eastAsia="Times New Roman"/>
+                <w:color w:val="000000"/>
+                <w:sz w:val="22"/>
+                <w:lang w:eastAsia="en-US"/>
+              </w:rPr>
+              <w:t xml:space="preserve">Chức năng Quản lý Danh mục Quân nhân </w:t>
+            </w:r>
+          </w:p>
+        </w:tc>
+        <w:tc>
+          <w:tcPr>
+            <w:tcW w:w="1601" w:type="dxa"/>
+            <w:tcBorders>
+              <w:top w:val="nil"/>
+              <w:left w:val="nil"/>
+              <w:bottom w:val="single" w:sz="4" w:space="0" w:color="auto"/>
+              <w:right w:val="single" w:sz="4" w:space="0" w:color="auto"/>
+            </w:tcBorders>
+            <w:shd w:val="clear" w:color="auto" w:fill="auto"/>
+            <w:noWrap/>
+            <w:vAlign w:val="center"/>
+            <w:hideMark/>
+          </w:tcPr>
+          <w:p>
+            <w:pPr>
+              <w:spacing w:before="0" w:beforeAutospacing="0" w:after="0" w:afterAutospacing="0" w:line="240" w:lineRule="auto"/>
+              <w:ind w:firstLine="0"/>
+              <w:jc w:val="center"/>
+              <w:rPr>
+                <w:rFonts w:eastAsia="Times New Roman"/>
+                <w:color w:val="000000"/>
+                <w:sz w:val="22"/>
+                <w:lang w:eastAsia="en-US"/>
+              </w:rPr>
+            </w:pPr>
+            <w:r>
+              <w:rPr>
+                <w:rFonts w:eastAsia="Times New Roman"/>
+                <w:color w:val="000000"/>
+                <w:sz w:val="22"/>
+                <w:lang w:eastAsia="en-US"/>
+              </w:rPr>
+              <w:t>enhancement</w:t>
+            </w:r>
+          </w:p>
+        </w:tc>
+        <w:tc>
+          <w:tcPr>
+            <w:tcW w:w="766" w:type="dxa"/>
+            <w:tcBorders>
+              <w:top w:val="nil"/>
+              <w:left w:val="nil"/>
+              <w:bottom w:val="single" w:sz="4" w:space="0" w:color="auto"/>
+              <w:right w:val="single" w:sz="4" w:space="0" w:color="auto"/>
+            </w:tcBorders>
+            <w:shd w:val="clear" w:color="auto" w:fill="auto"/>
+            <w:noWrap/>
+            <w:vAlign w:val="center"/>
+            <w:hideMark/>
+          </w:tcPr>
+          <w:p>
+            <w:pPr>
+              <w:spacing w:before="0" w:beforeAutospacing="0" w:after="0" w:afterAutospacing="0" w:line="240" w:lineRule="auto"/>
+              <w:ind w:firstLine="0"/>
+              <w:jc w:val="center"/>
+              <w:rPr>
+                <w:rFonts w:eastAsia="Times New Roman"/>
+                <w:color w:val="000000"/>
+                <w:sz w:val="22"/>
+                <w:lang w:eastAsia="en-US"/>
+              </w:rPr>
+            </w:pPr>
+            <w:r>
+              <w:rPr>
+                <w:rFonts w:eastAsia="Times New Roman"/>
+                <w:color w:val="000000"/>
+                <w:sz w:val="22"/>
+                <w:lang w:eastAsia="en-US"/>
+              </w:rPr>
+              <w:t xml:space="preserve">#18 </w:t>
+            </w:r>
+          </w:p>
+        </w:tc>
+        <w:tc>
+          <w:tcPr>
+            <w:tcW w:w="1927" w:type="dxa"/>
+            <w:tcBorders>
+              <w:top w:val="nil"/>
+              <w:left w:val="nil"/>
+              <w:bottom w:val="single" w:sz="4" w:space="0" w:color="auto"/>
+              <w:right w:val="single" w:sz="4" w:space="0" w:color="auto"/>
+            </w:tcBorders>
+            <w:shd w:val="clear" w:color="auto" w:fill="auto"/>
+            <w:noWrap/>
+            <w:vAlign w:val="center"/>
+            <w:hideMark/>
+          </w:tcPr>
+          <w:p>
+            <w:pPr>
+              <w:spacing w:before="0" w:beforeAutospacing="0" w:after="0" w:afterAutospacing="0" w:line="240" w:lineRule="auto"/>
+              <w:ind w:firstLine="0"/>
+              <w:jc w:val="left"/>
+              <w:rPr>
+                <w:rFonts w:eastAsia="Times New Roman"/>
+                <w:color w:val="000000"/>
+                <w:sz w:val="22"/>
+                <w:lang w:eastAsia="en-US"/>
+              </w:rPr>
+            </w:pPr>
+            <w:r>
+              <w:rPr>
+                <w:rFonts w:eastAsia="Times New Roman"/>
+                <w:color w:val="000000"/>
+                <w:sz w:val="22"/>
+                <w:lang w:eastAsia="en-US"/>
+              </w:rPr>
+              <w:t>Đỗ Đức Trung</w:t>
+            </w:r>
+          </w:p>
+        </w:tc>
+      </w:tr>
+      <w:tr>
+        <w:trPr>
+          <w:trHeight w:val="375"/>
+        </w:trPr>
+        <w:tc>
+          <w:tcPr>
+            <w:tcW w:w="851" w:type="dxa"/>
+            <w:tcBorders>
+              <w:top w:val="nil"/>
+              <w:left w:val="single" w:sz="4" w:space="0" w:color="auto"/>
+              <w:bottom w:val="single" w:sz="4" w:space="0" w:color="auto"/>
+              <w:right w:val="single" w:sz="4" w:space="0" w:color="auto"/>
+            </w:tcBorders>
+            <w:shd w:val="clear" w:color="auto" w:fill="auto"/>
+            <w:noWrap/>
+            <w:vAlign w:val="center"/>
+            <w:hideMark/>
+          </w:tcPr>
+          <w:p>
+            <w:pPr>
+              <w:spacing w:before="0" w:beforeAutospacing="0" w:after="0" w:afterAutospacing="0" w:line="240" w:lineRule="auto"/>
+              <w:ind w:firstLine="0"/>
+              <w:jc w:val="center"/>
+              <w:rPr>
+                <w:rFonts w:eastAsia="Times New Roman"/>
+                <w:color w:val="000000"/>
+                <w:sz w:val="22"/>
+                <w:lang w:eastAsia="en-US"/>
+              </w:rPr>
+            </w:pPr>
+            <w:r>
+              <w:rPr>
+                <w:rFonts w:eastAsia="Times New Roman"/>
+                <w:color w:val="000000"/>
+                <w:sz w:val="22"/>
+                <w:lang w:eastAsia="en-US"/>
+              </w:rPr>
+              <w:t>8</w:t>
+            </w:r>
+          </w:p>
+        </w:tc>
+        <w:tc>
+          <w:tcPr>
+            <w:tcW w:w="4536" w:type="dxa"/>
+            <w:tcBorders>
+              <w:top w:val="nil"/>
+              <w:left w:val="nil"/>
+              <w:bottom w:val="single" w:sz="4" w:space="0" w:color="auto"/>
+              <w:right w:val="single" w:sz="4" w:space="0" w:color="auto"/>
+            </w:tcBorders>
+            <w:shd w:val="clear" w:color="auto" w:fill="auto"/>
+            <w:noWrap/>
+            <w:vAlign w:val="center"/>
+            <w:hideMark/>
+          </w:tcPr>
+          <w:p>
+            <w:pPr>
+              <w:spacing w:before="0" w:beforeAutospacing="0" w:after="0" w:afterAutospacing="0" w:line="240" w:lineRule="auto"/>
+              <w:ind w:firstLine="0"/>
+              <w:jc w:val="left"/>
+              <w:rPr>
+                <w:rFonts w:eastAsia="Times New Roman"/>
+                <w:color w:val="000000"/>
+                <w:sz w:val="22"/>
+                <w:lang w:eastAsia="en-US"/>
+              </w:rPr>
+            </w:pPr>
+            <w:r>
+              <w:rPr>
+                <w:rFonts w:eastAsia="Times New Roman"/>
+                <w:color w:val="000000"/>
+                <w:sz w:val="22"/>
+                <w:lang w:eastAsia="en-US"/>
+              </w:rPr>
+              <w:t xml:space="preserve">Chức năng Quản lý tài khoản </w:t>
+            </w:r>
+          </w:p>
+        </w:tc>
+        <w:tc>
+          <w:tcPr>
+            <w:tcW w:w="1601" w:type="dxa"/>
+            <w:tcBorders>
+              <w:top w:val="nil"/>
+              <w:left w:val="nil"/>
+              <w:bottom w:val="single" w:sz="4" w:space="0" w:color="auto"/>
+              <w:right w:val="single" w:sz="4" w:space="0" w:color="auto"/>
+            </w:tcBorders>
+            <w:shd w:val="clear" w:color="auto" w:fill="auto"/>
+            <w:noWrap/>
+            <w:vAlign w:val="center"/>
+            <w:hideMark/>
+          </w:tcPr>
+          <w:p>
+            <w:pPr>
+              <w:spacing w:before="0" w:beforeAutospacing="0" w:after="0" w:afterAutospacing="0" w:line="240" w:lineRule="auto"/>
+              <w:ind w:firstLine="0"/>
+              <w:jc w:val="center"/>
+              <w:rPr>
+                <w:rFonts w:eastAsia="Times New Roman"/>
+                <w:color w:val="000000"/>
+                <w:sz w:val="22"/>
+                <w:lang w:eastAsia="en-US"/>
+              </w:rPr>
+            </w:pPr>
+            <w:r>
+              <w:rPr>
+                <w:rFonts w:eastAsia="Times New Roman"/>
+                <w:color w:val="000000"/>
+                <w:sz w:val="22"/>
+                <w:lang w:eastAsia="en-US"/>
+              </w:rPr>
+              <w:t>enhancement</w:t>
+            </w:r>
+          </w:p>
+        </w:tc>
+        <w:tc>
+          <w:tcPr>
+            <w:tcW w:w="766" w:type="dxa"/>
+            <w:tcBorders>
+              <w:top w:val="nil"/>
+              <w:left w:val="nil"/>
+              <w:bottom w:val="single" w:sz="4" w:space="0" w:color="auto"/>
+              <w:right w:val="single" w:sz="4" w:space="0" w:color="auto"/>
+            </w:tcBorders>
+            <w:shd w:val="clear" w:color="auto" w:fill="auto"/>
+            <w:noWrap/>
+            <w:vAlign w:val="center"/>
+            <w:hideMark/>
+          </w:tcPr>
+          <w:p>
+            <w:pPr>
+              <w:spacing w:before="0" w:beforeAutospacing="0" w:after="0" w:afterAutospacing="0" w:line="240" w:lineRule="auto"/>
+              <w:ind w:firstLine="0"/>
+              <w:jc w:val="center"/>
+              <w:rPr>
+                <w:rFonts w:eastAsia="Times New Roman"/>
+                <w:color w:val="000000"/>
+                <w:sz w:val="22"/>
+                <w:lang w:eastAsia="en-US"/>
+              </w:rPr>
+            </w:pPr>
+            <w:r>
+              <w:rPr>
+                <w:rFonts w:eastAsia="Times New Roman"/>
+                <w:color w:val="000000"/>
+                <w:sz w:val="22"/>
+                <w:lang w:eastAsia="en-US"/>
+              </w:rPr>
+              <w:t xml:space="preserve">#17 </w:t>
+            </w:r>
+          </w:p>
+        </w:tc>
+        <w:tc>
+          <w:tcPr>
+            <w:tcW w:w="1927" w:type="dxa"/>
+            <w:tcBorders>
+              <w:top w:val="nil"/>
+              <w:left w:val="nil"/>
+              <w:bottom w:val="single" w:sz="4" w:space="0" w:color="auto"/>
+              <w:right w:val="single" w:sz="4" w:space="0" w:color="auto"/>
+            </w:tcBorders>
+            <w:shd w:val="clear" w:color="auto" w:fill="auto"/>
+            <w:noWrap/>
+            <w:vAlign w:val="center"/>
+            <w:hideMark/>
+          </w:tcPr>
+          <w:p>
+            <w:pPr>
+              <w:spacing w:before="0" w:beforeAutospacing="0" w:after="0" w:afterAutospacing="0" w:line="240" w:lineRule="auto"/>
+              <w:ind w:firstLine="0"/>
+              <w:jc w:val="left"/>
+              <w:rPr>
+                <w:rFonts w:eastAsia="Times New Roman"/>
+                <w:color w:val="000000"/>
+                <w:sz w:val="22"/>
+                <w:lang w:eastAsia="en-US"/>
+              </w:rPr>
+            </w:pPr>
+            <w:r>
+              <w:rPr>
+                <w:rFonts w:eastAsia="Times New Roman"/>
+                <w:color w:val="000000"/>
+                <w:sz w:val="22"/>
+                <w:lang w:eastAsia="en-US"/>
+              </w:rPr>
+              <w:t>Nguyễn Thế Anh</w:t>
+            </w:r>
+          </w:p>
+        </w:tc>
+      </w:tr>
+      <w:tr>
+        <w:trPr>
+          <w:trHeight w:val="375"/>
+        </w:trPr>
+        <w:tc>
+          <w:tcPr>
+            <w:tcW w:w="851" w:type="dxa"/>
+            <w:tcBorders>
+              <w:top w:val="nil"/>
+              <w:left w:val="single" w:sz="4" w:space="0" w:color="auto"/>
+              <w:bottom w:val="single" w:sz="4" w:space="0" w:color="auto"/>
+              <w:right w:val="single" w:sz="4" w:space="0" w:color="auto"/>
+            </w:tcBorders>
+            <w:shd w:val="clear" w:color="auto" w:fill="auto"/>
+            <w:noWrap/>
+            <w:vAlign w:val="center"/>
+            <w:hideMark/>
+          </w:tcPr>
+          <w:p>
+            <w:pPr>
+              <w:spacing w:before="0" w:beforeAutospacing="0" w:after="0" w:afterAutospacing="0" w:line="240" w:lineRule="auto"/>
+              <w:ind w:firstLine="0"/>
+              <w:jc w:val="center"/>
+              <w:rPr>
+                <w:rFonts w:eastAsia="Times New Roman"/>
+                <w:color w:val="000000"/>
+                <w:sz w:val="22"/>
+                <w:lang w:eastAsia="en-US"/>
+              </w:rPr>
+            </w:pPr>
+            <w:r>
+              <w:rPr>
+                <w:rFonts w:eastAsia="Times New Roman"/>
+                <w:color w:val="000000"/>
+                <w:sz w:val="22"/>
+                <w:lang w:eastAsia="en-US"/>
+              </w:rPr>
+              <w:t>9</w:t>
+            </w:r>
+          </w:p>
+        </w:tc>
+        <w:tc>
+          <w:tcPr>
+            <w:tcW w:w="4536" w:type="dxa"/>
+            <w:tcBorders>
+              <w:top w:val="nil"/>
+              <w:left w:val="nil"/>
+              <w:bottom w:val="single" w:sz="4" w:space="0" w:color="auto"/>
+              <w:right w:val="single" w:sz="4" w:space="0" w:color="auto"/>
+            </w:tcBorders>
+            <w:shd w:val="clear" w:color="auto" w:fill="auto"/>
+            <w:noWrap/>
+            <w:vAlign w:val="center"/>
+            <w:hideMark/>
+          </w:tcPr>
+          <w:p>
+            <w:pPr>
+              <w:spacing w:before="0" w:beforeAutospacing="0" w:after="0" w:afterAutospacing="0" w:line="240" w:lineRule="auto"/>
+              <w:ind w:firstLine="0"/>
+              <w:jc w:val="left"/>
+              <w:rPr>
+                <w:rFonts w:eastAsia="Times New Roman"/>
+                <w:color w:val="000000"/>
+                <w:sz w:val="22"/>
+                <w:lang w:eastAsia="en-US"/>
+              </w:rPr>
+            </w:pPr>
+            <w:r>
+              <w:rPr>
+                <w:rFonts w:eastAsia="Times New Roman"/>
+                <w:color w:val="000000"/>
+                <w:sz w:val="22"/>
+                <w:lang w:eastAsia="en-US"/>
+              </w:rPr>
+              <w:t xml:space="preserve">Tạo và hoàn thiện các chức năng trong FormMain </w:t>
+            </w:r>
+          </w:p>
+        </w:tc>
+        <w:tc>
+          <w:tcPr>
+            <w:tcW w:w="1601" w:type="dxa"/>
+            <w:tcBorders>
+              <w:top w:val="nil"/>
+              <w:left w:val="nil"/>
+              <w:bottom w:val="single" w:sz="4" w:space="0" w:color="auto"/>
+              <w:right w:val="single" w:sz="4" w:space="0" w:color="auto"/>
+            </w:tcBorders>
+            <w:shd w:val="clear" w:color="auto" w:fill="auto"/>
+            <w:noWrap/>
+            <w:vAlign w:val="center"/>
+            <w:hideMark/>
+          </w:tcPr>
+          <w:p>
+            <w:pPr>
+              <w:spacing w:before="0" w:beforeAutospacing="0" w:after="0" w:afterAutospacing="0" w:line="240" w:lineRule="auto"/>
+              <w:ind w:firstLine="0"/>
+              <w:jc w:val="center"/>
+              <w:rPr>
+                <w:rFonts w:eastAsia="Times New Roman"/>
+                <w:color w:val="000000"/>
+                <w:sz w:val="22"/>
+                <w:lang w:eastAsia="en-US"/>
+              </w:rPr>
+            </w:pPr>
+            <w:r>
+              <w:rPr>
+                <w:rFonts w:eastAsia="Times New Roman"/>
+                <w:color w:val="000000"/>
+                <w:sz w:val="22"/>
+                <w:lang w:eastAsia="en-US"/>
+              </w:rPr>
+              <w:t>enhancement</w:t>
+            </w:r>
+          </w:p>
+        </w:tc>
+        <w:tc>
+          <w:tcPr>
+            <w:tcW w:w="766" w:type="dxa"/>
+            <w:tcBorders>
+              <w:top w:val="nil"/>
+              <w:left w:val="nil"/>
+              <w:bottom w:val="single" w:sz="4" w:space="0" w:color="auto"/>
+              <w:right w:val="single" w:sz="4" w:space="0" w:color="auto"/>
+            </w:tcBorders>
+            <w:shd w:val="clear" w:color="auto" w:fill="auto"/>
+            <w:noWrap/>
+            <w:vAlign w:val="center"/>
+            <w:hideMark/>
+          </w:tcPr>
+          <w:p>
+            <w:pPr>
+              <w:spacing w:before="0" w:beforeAutospacing="0" w:after="0" w:afterAutospacing="0" w:line="240" w:lineRule="auto"/>
+              <w:ind w:firstLine="0"/>
+              <w:jc w:val="center"/>
+              <w:rPr>
+                <w:rFonts w:eastAsia="Times New Roman"/>
+                <w:color w:val="000000"/>
+                <w:sz w:val="22"/>
+                <w:lang w:eastAsia="en-US"/>
+              </w:rPr>
+            </w:pPr>
+            <w:r>
+              <w:rPr>
+                <w:rFonts w:eastAsia="Times New Roman"/>
+                <w:color w:val="000000"/>
+                <w:sz w:val="22"/>
+                <w:lang w:eastAsia="en-US"/>
+              </w:rPr>
+              <w:t xml:space="preserve">#16 </w:t>
+            </w:r>
+          </w:p>
+        </w:tc>
+        <w:tc>
+          <w:tcPr>
+            <w:tcW w:w="1927" w:type="dxa"/>
+            <w:tcBorders>
+              <w:top w:val="nil"/>
+              <w:left w:val="nil"/>
+              <w:bottom w:val="single" w:sz="4" w:space="0" w:color="auto"/>
+              <w:right w:val="single" w:sz="4" w:space="0" w:color="auto"/>
+            </w:tcBorders>
+            <w:shd w:val="clear" w:color="auto" w:fill="auto"/>
+            <w:noWrap/>
+            <w:vAlign w:val="center"/>
+            <w:hideMark/>
+          </w:tcPr>
+          <w:p>
+            <w:pPr>
+              <w:spacing w:before="0" w:beforeAutospacing="0" w:after="0" w:afterAutospacing="0" w:line="240" w:lineRule="auto"/>
+              <w:ind w:firstLine="0"/>
+              <w:jc w:val="left"/>
+              <w:rPr>
+                <w:rFonts w:eastAsia="Times New Roman"/>
+                <w:color w:val="000000"/>
+                <w:sz w:val="22"/>
+                <w:lang w:eastAsia="en-US"/>
+              </w:rPr>
+            </w:pPr>
+            <w:r>
+              <w:rPr>
+                <w:rFonts w:eastAsia="Times New Roman"/>
+                <w:color w:val="000000"/>
+                <w:sz w:val="22"/>
+                <w:lang w:eastAsia="en-US"/>
+              </w:rPr>
+              <w:t>Trần Hồng Quân</w:t>
+            </w:r>
+          </w:p>
+        </w:tc>
+      </w:tr>
+      <w:tr>
+        <w:trPr>
+          <w:trHeight w:val="375"/>
+        </w:trPr>
+        <w:tc>
+          <w:tcPr>
+            <w:tcW w:w="851" w:type="dxa"/>
+            <w:tcBorders>
+              <w:top w:val="nil"/>
+              <w:left w:val="single" w:sz="4" w:space="0" w:color="auto"/>
+              <w:bottom w:val="single" w:sz="4" w:space="0" w:color="auto"/>
+              <w:right w:val="single" w:sz="4" w:space="0" w:color="auto"/>
+            </w:tcBorders>
+            <w:shd w:val="clear" w:color="auto" w:fill="auto"/>
+            <w:noWrap/>
+            <w:vAlign w:val="center"/>
+            <w:hideMark/>
+          </w:tcPr>
+          <w:p>
+            <w:pPr>
+              <w:spacing w:before="0" w:beforeAutospacing="0" w:after="0" w:afterAutospacing="0" w:line="240" w:lineRule="auto"/>
+              <w:ind w:firstLine="0"/>
+              <w:jc w:val="center"/>
+              <w:rPr>
+                <w:rFonts w:eastAsia="Times New Roman"/>
+                <w:color w:val="000000"/>
+                <w:sz w:val="22"/>
+                <w:lang w:eastAsia="en-US"/>
+              </w:rPr>
+            </w:pPr>
+            <w:r>
+              <w:rPr>
+                <w:rFonts w:eastAsia="Times New Roman"/>
+                <w:color w:val="000000"/>
+                <w:sz w:val="22"/>
+                <w:lang w:eastAsia="en-US"/>
+              </w:rPr>
+              <w:t>10</w:t>
+            </w:r>
+          </w:p>
+        </w:tc>
+        <w:tc>
+          <w:tcPr>
+            <w:tcW w:w="4536" w:type="dxa"/>
+            <w:tcBorders>
+              <w:top w:val="nil"/>
+              <w:left w:val="nil"/>
+              <w:bottom w:val="single" w:sz="4" w:space="0" w:color="auto"/>
+              <w:right w:val="single" w:sz="4" w:space="0" w:color="auto"/>
+            </w:tcBorders>
+            <w:shd w:val="clear" w:color="auto" w:fill="auto"/>
+            <w:noWrap/>
+            <w:vAlign w:val="center"/>
+            <w:hideMark/>
+          </w:tcPr>
+          <w:p>
+            <w:pPr>
+              <w:spacing w:before="0" w:beforeAutospacing="0" w:after="0" w:afterAutospacing="0" w:line="240" w:lineRule="auto"/>
+              <w:ind w:firstLine="0"/>
+              <w:jc w:val="left"/>
+              <w:rPr>
+                <w:rFonts w:eastAsia="Times New Roman"/>
+                <w:color w:val="000000"/>
+                <w:sz w:val="22"/>
+                <w:lang w:eastAsia="en-US"/>
+              </w:rPr>
+            </w:pPr>
+            <w:r>
+              <w:rPr>
+                <w:rFonts w:eastAsia="Times New Roman"/>
+                <w:color w:val="000000"/>
+                <w:sz w:val="22"/>
+                <w:lang w:eastAsia="en-US"/>
+              </w:rPr>
+              <w:t xml:space="preserve">Chức năng đăng nhập </w:t>
+            </w:r>
+          </w:p>
+        </w:tc>
+        <w:tc>
+          <w:tcPr>
+            <w:tcW w:w="1601" w:type="dxa"/>
+            <w:tcBorders>
+              <w:top w:val="nil"/>
+              <w:left w:val="nil"/>
+              <w:bottom w:val="single" w:sz="4" w:space="0" w:color="auto"/>
+              <w:right w:val="single" w:sz="4" w:space="0" w:color="auto"/>
+            </w:tcBorders>
+            <w:shd w:val="clear" w:color="auto" w:fill="auto"/>
+            <w:noWrap/>
+            <w:vAlign w:val="center"/>
+            <w:hideMark/>
+          </w:tcPr>
+          <w:p>
+            <w:pPr>
+              <w:spacing w:before="0" w:beforeAutospacing="0" w:after="0" w:afterAutospacing="0" w:line="240" w:lineRule="auto"/>
+              <w:ind w:firstLine="0"/>
+              <w:jc w:val="center"/>
+              <w:rPr>
+                <w:rFonts w:eastAsia="Times New Roman"/>
+                <w:color w:val="000000"/>
+                <w:sz w:val="22"/>
+                <w:lang w:eastAsia="en-US"/>
+              </w:rPr>
+            </w:pPr>
+            <w:r>
+              <w:rPr>
+                <w:rFonts w:eastAsia="Times New Roman"/>
+                <w:color w:val="000000"/>
+                <w:sz w:val="22"/>
+                <w:lang w:eastAsia="en-US"/>
+              </w:rPr>
+              <w:t>enhancement</w:t>
+            </w:r>
+          </w:p>
+        </w:tc>
+        <w:tc>
+          <w:tcPr>
+            <w:tcW w:w="766" w:type="dxa"/>
+            <w:tcBorders>
+              <w:top w:val="nil"/>
+              <w:left w:val="nil"/>
+              <w:bottom w:val="single" w:sz="4" w:space="0" w:color="auto"/>
+              <w:right w:val="single" w:sz="4" w:space="0" w:color="auto"/>
+            </w:tcBorders>
+            <w:shd w:val="clear" w:color="auto" w:fill="auto"/>
+            <w:noWrap/>
+            <w:vAlign w:val="center"/>
+            <w:hideMark/>
+          </w:tcPr>
+          <w:p>
+            <w:pPr>
+              <w:spacing w:before="0" w:beforeAutospacing="0" w:after="0" w:afterAutospacing="0" w:line="240" w:lineRule="auto"/>
+              <w:ind w:firstLine="0"/>
+              <w:jc w:val="center"/>
+              <w:rPr>
+                <w:rFonts w:eastAsia="Times New Roman"/>
+                <w:color w:val="000000"/>
+                <w:sz w:val="22"/>
+                <w:lang w:eastAsia="en-US"/>
+              </w:rPr>
+            </w:pPr>
+            <w:r>
+              <w:rPr>
+                <w:rFonts w:eastAsia="Times New Roman"/>
+                <w:color w:val="000000"/>
+                <w:sz w:val="22"/>
+                <w:lang w:eastAsia="en-US"/>
+              </w:rPr>
+              <w:t xml:space="preserve">#12 </w:t>
+            </w:r>
+          </w:p>
+        </w:tc>
+        <w:tc>
+          <w:tcPr>
+            <w:tcW w:w="1927" w:type="dxa"/>
+            <w:tcBorders>
+              <w:top w:val="nil"/>
+              <w:left w:val="nil"/>
+              <w:bottom w:val="single" w:sz="4" w:space="0" w:color="auto"/>
+              <w:right w:val="single" w:sz="4" w:space="0" w:color="auto"/>
+            </w:tcBorders>
+            <w:shd w:val="clear" w:color="auto" w:fill="auto"/>
+            <w:noWrap/>
+            <w:vAlign w:val="center"/>
+            <w:hideMark/>
+          </w:tcPr>
+          <w:p>
+            <w:pPr>
+              <w:spacing w:before="0" w:beforeAutospacing="0" w:after="0" w:afterAutospacing="0" w:line="240" w:lineRule="auto"/>
+              <w:ind w:firstLine="0"/>
+              <w:jc w:val="left"/>
+              <w:rPr>
+                <w:rFonts w:eastAsia="Times New Roman"/>
+                <w:color w:val="000000"/>
+                <w:sz w:val="22"/>
+                <w:lang w:eastAsia="en-US"/>
+              </w:rPr>
+            </w:pPr>
+            <w:r>
+              <w:rPr>
+                <w:rFonts w:eastAsia="Times New Roman"/>
+                <w:color w:val="000000"/>
+                <w:sz w:val="22"/>
+                <w:lang w:eastAsia="en-US"/>
+              </w:rPr>
+              <w:t>Nguyễn Thế Anh</w:t>
+            </w:r>
+          </w:p>
+        </w:tc>
+      </w:tr>
+      <w:tr>
+        <w:trPr>
+          <w:trHeight w:val="375"/>
+        </w:trPr>
+        <w:tc>
+          <w:tcPr>
+            <w:tcW w:w="851" w:type="dxa"/>
+            <w:tcBorders>
+              <w:top w:val="nil"/>
+              <w:left w:val="single" w:sz="4" w:space="0" w:color="auto"/>
+              <w:bottom w:val="single" w:sz="4" w:space="0" w:color="auto"/>
+              <w:right w:val="single" w:sz="4" w:space="0" w:color="auto"/>
+            </w:tcBorders>
+            <w:shd w:val="clear" w:color="auto" w:fill="auto"/>
+            <w:noWrap/>
+            <w:vAlign w:val="center"/>
+            <w:hideMark/>
+          </w:tcPr>
+          <w:p>
+            <w:pPr>
+              <w:spacing w:before="0" w:beforeAutospacing="0" w:after="0" w:afterAutospacing="0" w:line="240" w:lineRule="auto"/>
+              <w:ind w:firstLine="0"/>
+              <w:jc w:val="center"/>
+              <w:rPr>
+                <w:rFonts w:eastAsia="Times New Roman"/>
+                <w:color w:val="000000"/>
+                <w:sz w:val="22"/>
+                <w:lang w:eastAsia="en-US"/>
+              </w:rPr>
+            </w:pPr>
+            <w:r>
+              <w:rPr>
+                <w:rFonts w:eastAsia="Times New Roman"/>
+                <w:color w:val="000000"/>
+                <w:sz w:val="22"/>
+                <w:lang w:eastAsia="en-US"/>
+              </w:rPr>
+              <w:t>11</w:t>
+            </w:r>
+          </w:p>
+        </w:tc>
+        <w:tc>
+          <w:tcPr>
+            <w:tcW w:w="4536" w:type="dxa"/>
+            <w:tcBorders>
+              <w:top w:val="nil"/>
+              <w:left w:val="nil"/>
+              <w:bottom w:val="single" w:sz="4" w:space="0" w:color="auto"/>
+              <w:right w:val="single" w:sz="4" w:space="0" w:color="auto"/>
+            </w:tcBorders>
+            <w:shd w:val="clear" w:color="auto" w:fill="auto"/>
+            <w:noWrap/>
+            <w:vAlign w:val="center"/>
+            <w:hideMark/>
+          </w:tcPr>
+          <w:p>
+            <w:pPr>
+              <w:spacing w:before="0" w:beforeAutospacing="0" w:after="0" w:afterAutospacing="0" w:line="240" w:lineRule="auto"/>
+              <w:ind w:firstLine="0"/>
+              <w:jc w:val="left"/>
+              <w:rPr>
+                <w:rFonts w:eastAsia="Times New Roman"/>
+                <w:color w:val="000000"/>
+                <w:sz w:val="22"/>
+                <w:lang w:eastAsia="en-US"/>
+              </w:rPr>
+            </w:pPr>
+            <w:r>
+              <w:rPr>
+                <w:rFonts w:eastAsia="Times New Roman"/>
+                <w:color w:val="000000"/>
+                <w:sz w:val="22"/>
+                <w:lang w:eastAsia="en-US"/>
+              </w:rPr>
+              <w:t xml:space="preserve">Tạo Project QLTTBCNTT-Winform </w:t>
+            </w:r>
+          </w:p>
+        </w:tc>
+        <w:tc>
+          <w:tcPr>
+            <w:tcW w:w="1601" w:type="dxa"/>
+            <w:tcBorders>
+              <w:top w:val="nil"/>
+              <w:left w:val="nil"/>
+              <w:bottom w:val="single" w:sz="4" w:space="0" w:color="auto"/>
+              <w:right w:val="single" w:sz="4" w:space="0" w:color="auto"/>
+            </w:tcBorders>
+            <w:shd w:val="clear" w:color="auto" w:fill="auto"/>
+            <w:noWrap/>
+            <w:vAlign w:val="center"/>
+            <w:hideMark/>
+          </w:tcPr>
+          <w:p>
+            <w:pPr>
+              <w:spacing w:before="0" w:beforeAutospacing="0" w:after="0" w:afterAutospacing="0" w:line="240" w:lineRule="auto"/>
+              <w:ind w:firstLine="0"/>
+              <w:jc w:val="center"/>
+              <w:rPr>
+                <w:rFonts w:eastAsia="Times New Roman"/>
+                <w:color w:val="000000"/>
+                <w:sz w:val="22"/>
+                <w:lang w:eastAsia="en-US"/>
+              </w:rPr>
+            </w:pPr>
+            <w:r>
+              <w:rPr>
+                <w:rFonts w:eastAsia="Times New Roman"/>
+                <w:color w:val="000000"/>
+                <w:sz w:val="22"/>
+                <w:lang w:eastAsia="en-US"/>
+              </w:rPr>
+              <w:t>enhancement</w:t>
+            </w:r>
+          </w:p>
+        </w:tc>
+        <w:tc>
+          <w:tcPr>
+            <w:tcW w:w="766" w:type="dxa"/>
+            <w:tcBorders>
+              <w:top w:val="nil"/>
+              <w:left w:val="nil"/>
+              <w:bottom w:val="single" w:sz="4" w:space="0" w:color="auto"/>
+              <w:right w:val="single" w:sz="4" w:space="0" w:color="auto"/>
+            </w:tcBorders>
+            <w:shd w:val="clear" w:color="auto" w:fill="auto"/>
+            <w:noWrap/>
+            <w:vAlign w:val="center"/>
+            <w:hideMark/>
+          </w:tcPr>
+          <w:p>
+            <w:pPr>
+              <w:spacing w:before="0" w:beforeAutospacing="0" w:after="0" w:afterAutospacing="0" w:line="240" w:lineRule="auto"/>
+              <w:ind w:firstLine="0"/>
+              <w:jc w:val="center"/>
+              <w:rPr>
+                <w:rFonts w:eastAsia="Times New Roman"/>
+                <w:color w:val="000000"/>
+                <w:sz w:val="22"/>
+                <w:lang w:eastAsia="en-US"/>
+              </w:rPr>
+            </w:pPr>
+            <w:r>
+              <w:rPr>
+                <w:rFonts w:eastAsia="Times New Roman"/>
+                <w:color w:val="000000"/>
+                <w:sz w:val="22"/>
+                <w:lang w:eastAsia="en-US"/>
+              </w:rPr>
+              <w:t xml:space="preserve">#11 </w:t>
+            </w:r>
+          </w:p>
+        </w:tc>
+        <w:tc>
+          <w:tcPr>
+            <w:tcW w:w="1927" w:type="dxa"/>
+            <w:tcBorders>
+              <w:top w:val="nil"/>
+              <w:left w:val="nil"/>
+              <w:bottom w:val="single" w:sz="4" w:space="0" w:color="auto"/>
+              <w:right w:val="single" w:sz="4" w:space="0" w:color="auto"/>
+            </w:tcBorders>
+            <w:shd w:val="clear" w:color="auto" w:fill="auto"/>
+            <w:noWrap/>
+            <w:vAlign w:val="center"/>
+            <w:hideMark/>
+          </w:tcPr>
+          <w:p>
+            <w:pPr>
+              <w:spacing w:before="0" w:beforeAutospacing="0" w:after="0" w:afterAutospacing="0" w:line="240" w:lineRule="auto"/>
+              <w:ind w:firstLine="0"/>
+              <w:jc w:val="left"/>
+              <w:rPr>
+                <w:rFonts w:eastAsia="Times New Roman"/>
+                <w:color w:val="000000"/>
+                <w:sz w:val="22"/>
+                <w:lang w:eastAsia="en-US"/>
+              </w:rPr>
+            </w:pPr>
+            <w:r>
+              <w:rPr>
+                <w:rFonts w:eastAsia="Times New Roman"/>
+                <w:color w:val="000000"/>
+                <w:sz w:val="22"/>
+                <w:lang w:eastAsia="en-US"/>
+              </w:rPr>
+              <w:t>Trần Hồng Quân</w:t>
+            </w:r>
+          </w:p>
+        </w:tc>
+      </w:tr>
+      <w:tr>
+        <w:trPr>
+          <w:trHeight w:val="375"/>
+        </w:trPr>
+        <w:tc>
+          <w:tcPr>
+            <w:tcW w:w="851" w:type="dxa"/>
+            <w:tcBorders>
+              <w:top w:val="nil"/>
+              <w:left w:val="single" w:sz="4" w:space="0" w:color="auto"/>
+              <w:bottom w:val="single" w:sz="4" w:space="0" w:color="auto"/>
+              <w:right w:val="single" w:sz="4" w:space="0" w:color="auto"/>
+            </w:tcBorders>
+            <w:shd w:val="clear" w:color="auto" w:fill="auto"/>
+            <w:noWrap/>
+            <w:vAlign w:val="center"/>
+            <w:hideMark/>
+          </w:tcPr>
+          <w:p>
+            <w:pPr>
+              <w:spacing w:before="0" w:beforeAutospacing="0" w:after="0" w:afterAutospacing="0" w:line="240" w:lineRule="auto"/>
+              <w:ind w:firstLine="0"/>
+              <w:jc w:val="center"/>
+              <w:rPr>
+                <w:rFonts w:eastAsia="Times New Roman"/>
+                <w:color w:val="000000"/>
+                <w:sz w:val="22"/>
+                <w:lang w:eastAsia="en-US"/>
+              </w:rPr>
+            </w:pPr>
+            <w:r>
+              <w:rPr>
+                <w:rFonts w:eastAsia="Times New Roman"/>
+                <w:color w:val="000000"/>
+                <w:sz w:val="22"/>
+                <w:lang w:eastAsia="en-US"/>
+              </w:rPr>
+              <w:t>12</w:t>
+            </w:r>
+          </w:p>
+        </w:tc>
+        <w:tc>
+          <w:tcPr>
+            <w:tcW w:w="4536" w:type="dxa"/>
+            <w:tcBorders>
+              <w:top w:val="nil"/>
+              <w:left w:val="nil"/>
+              <w:bottom w:val="single" w:sz="4" w:space="0" w:color="auto"/>
+              <w:right w:val="single" w:sz="4" w:space="0" w:color="auto"/>
+            </w:tcBorders>
+            <w:shd w:val="clear" w:color="auto" w:fill="auto"/>
+            <w:noWrap/>
+            <w:vAlign w:val="center"/>
+            <w:hideMark/>
+          </w:tcPr>
+          <w:p>
+            <w:pPr>
+              <w:spacing w:before="0" w:beforeAutospacing="0" w:after="0" w:afterAutospacing="0" w:line="240" w:lineRule="auto"/>
+              <w:ind w:firstLine="0"/>
+              <w:jc w:val="left"/>
+              <w:rPr>
+                <w:rFonts w:eastAsia="Times New Roman"/>
+                <w:color w:val="000000"/>
+                <w:sz w:val="22"/>
+                <w:lang w:eastAsia="en-US"/>
+              </w:rPr>
+            </w:pPr>
+            <w:r>
+              <w:rPr>
+                <w:rFonts w:eastAsia="Times New Roman"/>
+                <w:color w:val="000000"/>
+                <w:sz w:val="22"/>
+                <w:lang w:eastAsia="en-US"/>
+              </w:rPr>
+              <w:t xml:space="preserve">Tài liệu thiết kế CSDL và Tài liệu thiết kế Phần mềm </w:t>
+            </w:r>
+          </w:p>
+        </w:tc>
+        <w:tc>
+          <w:tcPr>
+            <w:tcW w:w="1601" w:type="dxa"/>
+            <w:tcBorders>
+              <w:top w:val="nil"/>
+              <w:left w:val="nil"/>
+              <w:bottom w:val="single" w:sz="4" w:space="0" w:color="auto"/>
+              <w:right w:val="single" w:sz="4" w:space="0" w:color="auto"/>
+            </w:tcBorders>
+            <w:shd w:val="clear" w:color="auto" w:fill="auto"/>
+            <w:noWrap/>
+            <w:vAlign w:val="center"/>
+            <w:hideMark/>
+          </w:tcPr>
+          <w:p>
+            <w:pPr>
+              <w:spacing w:before="0" w:beforeAutospacing="0" w:after="0" w:afterAutospacing="0" w:line="240" w:lineRule="auto"/>
+              <w:ind w:firstLine="0"/>
+              <w:jc w:val="center"/>
+              <w:rPr>
+                <w:rFonts w:eastAsia="Times New Roman"/>
+                <w:color w:val="000000"/>
+                <w:sz w:val="22"/>
+                <w:lang w:eastAsia="en-US"/>
+              </w:rPr>
+            </w:pPr>
+            <w:r>
+              <w:rPr>
+                <w:rFonts w:eastAsia="Times New Roman"/>
+                <w:color w:val="000000"/>
+                <w:sz w:val="22"/>
+                <w:lang w:eastAsia="en-US"/>
+              </w:rPr>
+              <w:t>documentation</w:t>
+            </w:r>
+          </w:p>
+        </w:tc>
+        <w:tc>
+          <w:tcPr>
+            <w:tcW w:w="766" w:type="dxa"/>
+            <w:tcBorders>
+              <w:top w:val="nil"/>
+              <w:left w:val="nil"/>
+              <w:bottom w:val="single" w:sz="4" w:space="0" w:color="auto"/>
+              <w:right w:val="single" w:sz="4" w:space="0" w:color="auto"/>
+            </w:tcBorders>
+            <w:shd w:val="clear" w:color="auto" w:fill="auto"/>
+            <w:noWrap/>
+            <w:vAlign w:val="center"/>
+            <w:hideMark/>
+          </w:tcPr>
+          <w:p>
+            <w:pPr>
+              <w:spacing w:before="0" w:beforeAutospacing="0" w:after="0" w:afterAutospacing="0" w:line="240" w:lineRule="auto"/>
+              <w:ind w:firstLine="0"/>
+              <w:jc w:val="center"/>
+              <w:rPr>
+                <w:rFonts w:eastAsia="Times New Roman"/>
+                <w:color w:val="000000"/>
+                <w:sz w:val="22"/>
+                <w:lang w:eastAsia="en-US"/>
+              </w:rPr>
+            </w:pPr>
+            <w:r>
+              <w:rPr>
+                <w:rFonts w:eastAsia="Times New Roman"/>
+                <w:color w:val="000000"/>
+                <w:sz w:val="22"/>
+                <w:lang w:eastAsia="en-US"/>
+              </w:rPr>
+              <w:t xml:space="preserve">#6 </w:t>
+            </w:r>
+          </w:p>
+        </w:tc>
+        <w:tc>
+          <w:tcPr>
+            <w:tcW w:w="1927" w:type="dxa"/>
+            <w:tcBorders>
+              <w:top w:val="nil"/>
+              <w:left w:val="nil"/>
+              <w:bottom w:val="single" w:sz="4" w:space="0" w:color="auto"/>
+              <w:right w:val="single" w:sz="4" w:space="0" w:color="auto"/>
+            </w:tcBorders>
+            <w:shd w:val="clear" w:color="auto" w:fill="auto"/>
+            <w:noWrap/>
+            <w:vAlign w:val="center"/>
+            <w:hideMark/>
+          </w:tcPr>
+          <w:p>
+            <w:pPr>
+              <w:spacing w:before="0" w:beforeAutospacing="0" w:after="0" w:afterAutospacing="0" w:line="240" w:lineRule="auto"/>
+              <w:ind w:firstLine="0"/>
+              <w:jc w:val="left"/>
+              <w:rPr>
+                <w:rFonts w:eastAsia="Times New Roman"/>
+                <w:color w:val="000000"/>
+                <w:sz w:val="22"/>
+                <w:lang w:eastAsia="en-US"/>
+              </w:rPr>
+            </w:pPr>
+            <w:r>
+              <w:rPr>
+                <w:rFonts w:eastAsia="Times New Roman"/>
+                <w:color w:val="000000"/>
+                <w:sz w:val="22"/>
+                <w:lang w:eastAsia="en-US"/>
+              </w:rPr>
+              <w:t>Đỗ Đức Trung</w:t>
+            </w:r>
+          </w:p>
+        </w:tc>
+      </w:tr>
+      <w:tr>
+        <w:trPr>
+          <w:trHeight w:val="375"/>
+        </w:trPr>
+        <w:tc>
+          <w:tcPr>
+            <w:tcW w:w="851" w:type="dxa"/>
+            <w:tcBorders>
+              <w:top w:val="nil"/>
+              <w:left w:val="single" w:sz="4" w:space="0" w:color="auto"/>
+              <w:bottom w:val="single" w:sz="4" w:space="0" w:color="auto"/>
+              <w:right w:val="single" w:sz="4" w:space="0" w:color="auto"/>
+            </w:tcBorders>
+            <w:shd w:val="clear" w:color="auto" w:fill="auto"/>
+            <w:noWrap/>
+            <w:vAlign w:val="center"/>
+            <w:hideMark/>
+          </w:tcPr>
+          <w:p>
+            <w:pPr>
+              <w:spacing w:before="0" w:beforeAutospacing="0" w:after="0" w:afterAutospacing="0" w:line="240" w:lineRule="auto"/>
+              <w:ind w:firstLine="0"/>
+              <w:jc w:val="center"/>
+              <w:rPr>
+                <w:rFonts w:eastAsia="Times New Roman"/>
+                <w:color w:val="000000"/>
+                <w:sz w:val="22"/>
+                <w:lang w:eastAsia="en-US"/>
+              </w:rPr>
+            </w:pPr>
+            <w:r>
+              <w:rPr>
+                <w:rFonts w:eastAsia="Times New Roman"/>
+                <w:color w:val="000000"/>
+                <w:sz w:val="22"/>
+                <w:lang w:eastAsia="en-US"/>
+              </w:rPr>
+              <w:t>13</w:t>
+            </w:r>
+          </w:p>
+        </w:tc>
+        <w:tc>
+          <w:tcPr>
+            <w:tcW w:w="4536" w:type="dxa"/>
+            <w:tcBorders>
+              <w:top w:val="nil"/>
+              <w:left w:val="nil"/>
+              <w:bottom w:val="single" w:sz="4" w:space="0" w:color="auto"/>
+              <w:right w:val="single" w:sz="4" w:space="0" w:color="auto"/>
+            </w:tcBorders>
+            <w:shd w:val="clear" w:color="auto" w:fill="auto"/>
+            <w:noWrap/>
+            <w:vAlign w:val="center"/>
+            <w:hideMark/>
+          </w:tcPr>
+          <w:p>
+            <w:pPr>
+              <w:spacing w:before="0" w:beforeAutospacing="0" w:after="0" w:afterAutospacing="0" w:line="240" w:lineRule="auto"/>
+              <w:ind w:firstLine="0"/>
+              <w:jc w:val="left"/>
+              <w:rPr>
+                <w:rFonts w:eastAsia="Times New Roman"/>
+                <w:color w:val="000000"/>
+                <w:sz w:val="22"/>
+                <w:lang w:eastAsia="en-US"/>
+              </w:rPr>
+            </w:pPr>
+            <w:r>
+              <w:rPr>
+                <w:rFonts w:eastAsia="Times New Roman"/>
+                <w:color w:val="000000"/>
+                <w:sz w:val="22"/>
+                <w:lang w:eastAsia="en-US"/>
+              </w:rPr>
+              <w:t xml:space="preserve">Tài liệu đặc tả yêu cầu </w:t>
+            </w:r>
+          </w:p>
+        </w:tc>
+        <w:tc>
+          <w:tcPr>
+            <w:tcW w:w="1601" w:type="dxa"/>
+            <w:tcBorders>
+              <w:top w:val="nil"/>
+              <w:left w:val="nil"/>
+              <w:bottom w:val="single" w:sz="4" w:space="0" w:color="auto"/>
+              <w:right w:val="single" w:sz="4" w:space="0" w:color="auto"/>
+            </w:tcBorders>
+            <w:shd w:val="clear" w:color="auto" w:fill="auto"/>
+            <w:noWrap/>
+            <w:vAlign w:val="center"/>
+            <w:hideMark/>
+          </w:tcPr>
+          <w:p>
+            <w:pPr>
+              <w:spacing w:before="0" w:beforeAutospacing="0" w:after="0" w:afterAutospacing="0" w:line="240" w:lineRule="auto"/>
+              <w:ind w:firstLine="0"/>
+              <w:jc w:val="center"/>
+              <w:rPr>
+                <w:rFonts w:eastAsia="Times New Roman"/>
+                <w:color w:val="000000"/>
+                <w:sz w:val="22"/>
+                <w:lang w:eastAsia="en-US"/>
+              </w:rPr>
+            </w:pPr>
+            <w:r>
+              <w:rPr>
+                <w:rFonts w:eastAsia="Times New Roman"/>
+                <w:color w:val="000000"/>
+                <w:sz w:val="22"/>
+                <w:lang w:eastAsia="en-US"/>
+              </w:rPr>
+              <w:t>documentation</w:t>
+            </w:r>
+          </w:p>
+        </w:tc>
+        <w:tc>
+          <w:tcPr>
+            <w:tcW w:w="766" w:type="dxa"/>
+            <w:tcBorders>
+              <w:top w:val="nil"/>
+              <w:left w:val="nil"/>
+              <w:bottom w:val="single" w:sz="4" w:space="0" w:color="auto"/>
+              <w:right w:val="single" w:sz="4" w:space="0" w:color="auto"/>
+            </w:tcBorders>
+            <w:shd w:val="clear" w:color="auto" w:fill="auto"/>
+            <w:noWrap/>
+            <w:vAlign w:val="center"/>
+            <w:hideMark/>
+          </w:tcPr>
+          <w:p>
+            <w:pPr>
+              <w:spacing w:before="0" w:beforeAutospacing="0" w:after="0" w:afterAutospacing="0" w:line="240" w:lineRule="auto"/>
+              <w:ind w:firstLine="0"/>
+              <w:jc w:val="center"/>
+              <w:rPr>
+                <w:rFonts w:eastAsia="Times New Roman"/>
+                <w:color w:val="000000"/>
+                <w:sz w:val="22"/>
+                <w:lang w:eastAsia="en-US"/>
+              </w:rPr>
+            </w:pPr>
+            <w:r>
+              <w:rPr>
+                <w:rFonts w:eastAsia="Times New Roman"/>
+                <w:color w:val="000000"/>
+                <w:sz w:val="22"/>
+                <w:lang w:eastAsia="en-US"/>
+              </w:rPr>
+              <w:t xml:space="preserve">#5 </w:t>
+            </w:r>
+          </w:p>
+        </w:tc>
+        <w:tc>
+          <w:tcPr>
+            <w:tcW w:w="1927" w:type="dxa"/>
+            <w:tcBorders>
+              <w:top w:val="nil"/>
+              <w:left w:val="nil"/>
+              <w:bottom w:val="single" w:sz="4" w:space="0" w:color="auto"/>
+              <w:right w:val="single" w:sz="4" w:space="0" w:color="auto"/>
+            </w:tcBorders>
+            <w:shd w:val="clear" w:color="auto" w:fill="auto"/>
+            <w:noWrap/>
+            <w:vAlign w:val="center"/>
+            <w:hideMark/>
+          </w:tcPr>
+          <w:p>
+            <w:pPr>
+              <w:spacing w:before="0" w:beforeAutospacing="0" w:after="0" w:afterAutospacing="0" w:line="240" w:lineRule="auto"/>
+              <w:ind w:firstLine="0"/>
+              <w:jc w:val="left"/>
+              <w:rPr>
+                <w:rFonts w:eastAsia="Times New Roman"/>
+                <w:color w:val="000000"/>
+                <w:sz w:val="22"/>
+                <w:lang w:eastAsia="en-US"/>
+              </w:rPr>
+            </w:pPr>
+            <w:r>
+              <w:rPr>
+                <w:rFonts w:eastAsia="Times New Roman"/>
+                <w:color w:val="000000"/>
+                <w:sz w:val="22"/>
+                <w:lang w:eastAsia="en-US"/>
+              </w:rPr>
+              <w:t>Phạm Quang Duẩn</w:t>
+            </w:r>
+          </w:p>
+        </w:tc>
+      </w:tr>
+      <w:tr>
+        <w:trPr>
+          <w:trHeight w:val="375"/>
+        </w:trPr>
+        <w:tc>
+          <w:tcPr>
+            <w:tcW w:w="851" w:type="dxa"/>
+            <w:tcBorders>
+              <w:top w:val="nil"/>
+              <w:left w:val="single" w:sz="4" w:space="0" w:color="auto"/>
+              <w:bottom w:val="single" w:sz="4" w:space="0" w:color="auto"/>
+              <w:right w:val="single" w:sz="4" w:space="0" w:color="auto"/>
+            </w:tcBorders>
+            <w:shd w:val="clear" w:color="auto" w:fill="auto"/>
+            <w:noWrap/>
+            <w:vAlign w:val="center"/>
+            <w:hideMark/>
+          </w:tcPr>
+          <w:p>
+            <w:pPr>
+              <w:spacing w:before="0" w:beforeAutospacing="0" w:after="0" w:afterAutospacing="0" w:line="240" w:lineRule="auto"/>
+              <w:ind w:firstLine="0"/>
+              <w:jc w:val="center"/>
+              <w:rPr>
+                <w:rFonts w:eastAsia="Times New Roman"/>
+                <w:color w:val="000000"/>
+                <w:sz w:val="22"/>
+                <w:lang w:eastAsia="en-US"/>
+              </w:rPr>
+            </w:pPr>
+            <w:r>
+              <w:rPr>
+                <w:rFonts w:eastAsia="Times New Roman"/>
+                <w:color w:val="000000"/>
+                <w:sz w:val="22"/>
+                <w:lang w:eastAsia="en-US"/>
+              </w:rPr>
+              <w:t>14</w:t>
+            </w:r>
+          </w:p>
+        </w:tc>
+        <w:tc>
+          <w:tcPr>
+            <w:tcW w:w="4536" w:type="dxa"/>
+            <w:tcBorders>
+              <w:top w:val="nil"/>
+              <w:left w:val="nil"/>
+              <w:bottom w:val="single" w:sz="4" w:space="0" w:color="auto"/>
+              <w:right w:val="single" w:sz="4" w:space="0" w:color="auto"/>
+            </w:tcBorders>
+            <w:shd w:val="clear" w:color="auto" w:fill="auto"/>
+            <w:noWrap/>
+            <w:vAlign w:val="center"/>
+            <w:hideMark/>
+          </w:tcPr>
+          <w:p>
+            <w:pPr>
+              <w:spacing w:before="0" w:beforeAutospacing="0" w:after="0" w:afterAutospacing="0" w:line="240" w:lineRule="auto"/>
+              <w:ind w:firstLine="0"/>
+              <w:jc w:val="left"/>
+              <w:rPr>
+                <w:rFonts w:eastAsia="Times New Roman"/>
+                <w:color w:val="000000"/>
+                <w:sz w:val="22"/>
+                <w:lang w:eastAsia="en-US"/>
+              </w:rPr>
+            </w:pPr>
+            <w:r>
+              <w:rPr>
+                <w:rFonts w:eastAsia="Times New Roman"/>
+                <w:color w:val="000000"/>
+                <w:sz w:val="22"/>
+                <w:lang w:eastAsia="en-US"/>
+              </w:rPr>
+              <w:t xml:space="preserve">Tài liệu "Kế hoạch dự án" </w:t>
+            </w:r>
+          </w:p>
+        </w:tc>
+        <w:tc>
+          <w:tcPr>
+            <w:tcW w:w="1601" w:type="dxa"/>
+            <w:tcBorders>
+              <w:top w:val="nil"/>
+              <w:left w:val="nil"/>
+              <w:bottom w:val="single" w:sz="4" w:space="0" w:color="auto"/>
+              <w:right w:val="single" w:sz="4" w:space="0" w:color="auto"/>
+            </w:tcBorders>
+            <w:shd w:val="clear" w:color="auto" w:fill="auto"/>
+            <w:noWrap/>
+            <w:vAlign w:val="center"/>
+            <w:hideMark/>
+          </w:tcPr>
+          <w:p>
+            <w:pPr>
+              <w:spacing w:before="0" w:beforeAutospacing="0" w:after="0" w:afterAutospacing="0" w:line="240" w:lineRule="auto"/>
+              <w:ind w:firstLine="0"/>
+              <w:jc w:val="center"/>
+              <w:rPr>
+                <w:rFonts w:eastAsia="Times New Roman"/>
+                <w:color w:val="000000"/>
+                <w:sz w:val="22"/>
+                <w:lang w:eastAsia="en-US"/>
+              </w:rPr>
+            </w:pPr>
+            <w:r>
+              <w:rPr>
+                <w:rFonts w:eastAsia="Times New Roman"/>
+                <w:color w:val="000000"/>
+                <w:sz w:val="22"/>
+                <w:lang w:eastAsia="en-US"/>
+              </w:rPr>
+              <w:t>documentation</w:t>
+            </w:r>
+          </w:p>
+        </w:tc>
+        <w:tc>
+          <w:tcPr>
+            <w:tcW w:w="766" w:type="dxa"/>
+            <w:tcBorders>
+              <w:top w:val="nil"/>
+              <w:left w:val="nil"/>
+              <w:bottom w:val="single" w:sz="4" w:space="0" w:color="auto"/>
+              <w:right w:val="single" w:sz="4" w:space="0" w:color="auto"/>
+            </w:tcBorders>
+            <w:shd w:val="clear" w:color="auto" w:fill="auto"/>
+            <w:noWrap/>
+            <w:vAlign w:val="center"/>
+            <w:hideMark/>
+          </w:tcPr>
+          <w:p>
+            <w:pPr>
+              <w:spacing w:before="0" w:beforeAutospacing="0" w:after="0" w:afterAutospacing="0" w:line="240" w:lineRule="auto"/>
+              <w:ind w:firstLine="0"/>
+              <w:jc w:val="center"/>
+              <w:rPr>
+                <w:rFonts w:eastAsia="Times New Roman"/>
+                <w:color w:val="000000"/>
+                <w:sz w:val="22"/>
+                <w:lang w:eastAsia="en-US"/>
+              </w:rPr>
+            </w:pPr>
+            <w:r>
+              <w:rPr>
+                <w:rFonts w:eastAsia="Times New Roman"/>
+                <w:color w:val="000000"/>
+                <w:sz w:val="22"/>
+                <w:lang w:eastAsia="en-US"/>
+              </w:rPr>
+              <w:t xml:space="preserve">#4 </w:t>
+            </w:r>
+          </w:p>
+        </w:tc>
+        <w:tc>
+          <w:tcPr>
+            <w:tcW w:w="1927" w:type="dxa"/>
+            <w:tcBorders>
+              <w:top w:val="nil"/>
+              <w:left w:val="nil"/>
+              <w:bottom w:val="single" w:sz="4" w:space="0" w:color="auto"/>
+              <w:right w:val="single" w:sz="4" w:space="0" w:color="auto"/>
+            </w:tcBorders>
+            <w:shd w:val="clear" w:color="auto" w:fill="auto"/>
+            <w:noWrap/>
+            <w:vAlign w:val="center"/>
+            <w:hideMark/>
+          </w:tcPr>
+          <w:p>
+            <w:pPr>
+              <w:spacing w:before="0" w:beforeAutospacing="0" w:after="0" w:afterAutospacing="0" w:line="240" w:lineRule="auto"/>
+              <w:ind w:firstLine="0"/>
+              <w:jc w:val="left"/>
+              <w:rPr>
+                <w:rFonts w:eastAsia="Times New Roman"/>
+                <w:color w:val="000000"/>
+                <w:sz w:val="22"/>
+                <w:lang w:eastAsia="en-US"/>
+              </w:rPr>
+            </w:pPr>
+            <w:r>
+              <w:rPr>
+                <w:rFonts w:eastAsia="Times New Roman"/>
+                <w:color w:val="000000"/>
+                <w:sz w:val="22"/>
+                <w:lang w:eastAsia="en-US"/>
+              </w:rPr>
+              <w:t>Trần Hồng Quân, Nguyễn Thế Anh</w:t>
+            </w:r>
+          </w:p>
+        </w:tc>
+      </w:tr>
+      <w:tr>
+        <w:trPr>
+          <w:trHeight w:val="375"/>
+        </w:trPr>
+        <w:tc>
+          <w:tcPr>
+            <w:tcW w:w="851" w:type="dxa"/>
+            <w:tcBorders>
+              <w:top w:val="nil"/>
+              <w:left w:val="single" w:sz="4" w:space="0" w:color="auto"/>
+              <w:bottom w:val="single" w:sz="4" w:space="0" w:color="auto"/>
+              <w:right w:val="single" w:sz="4" w:space="0" w:color="auto"/>
+            </w:tcBorders>
+            <w:shd w:val="clear" w:color="auto" w:fill="auto"/>
+            <w:noWrap/>
+            <w:vAlign w:val="center"/>
+            <w:hideMark/>
+          </w:tcPr>
+          <w:p>
+            <w:pPr>
+              <w:spacing w:before="0" w:beforeAutospacing="0" w:after="0" w:afterAutospacing="0" w:line="240" w:lineRule="auto"/>
+              <w:ind w:firstLine="0"/>
+              <w:jc w:val="center"/>
+              <w:rPr>
+                <w:rFonts w:eastAsia="Times New Roman"/>
+                <w:color w:val="000000"/>
+                <w:sz w:val="22"/>
+                <w:lang w:eastAsia="en-US"/>
+              </w:rPr>
+            </w:pPr>
+            <w:r>
+              <w:rPr>
+                <w:rFonts w:eastAsia="Times New Roman"/>
+                <w:color w:val="000000"/>
+                <w:sz w:val="22"/>
+                <w:lang w:eastAsia="en-US"/>
+              </w:rPr>
+              <w:t>15</w:t>
+            </w:r>
+          </w:p>
+        </w:tc>
+        <w:tc>
+          <w:tcPr>
+            <w:tcW w:w="4536" w:type="dxa"/>
+            <w:tcBorders>
+              <w:top w:val="nil"/>
+              <w:left w:val="nil"/>
+              <w:bottom w:val="single" w:sz="4" w:space="0" w:color="auto"/>
+              <w:right w:val="single" w:sz="4" w:space="0" w:color="auto"/>
+            </w:tcBorders>
+            <w:shd w:val="clear" w:color="auto" w:fill="auto"/>
+            <w:noWrap/>
+            <w:vAlign w:val="center"/>
+            <w:hideMark/>
+          </w:tcPr>
+          <w:p>
+            <w:pPr>
+              <w:spacing w:before="0" w:beforeAutospacing="0" w:after="0" w:afterAutospacing="0" w:line="240" w:lineRule="auto"/>
+              <w:ind w:firstLine="0"/>
+              <w:jc w:val="left"/>
+              <w:rPr>
+                <w:rFonts w:eastAsia="Times New Roman"/>
+                <w:color w:val="000000"/>
+                <w:sz w:val="22"/>
+                <w:lang w:eastAsia="en-US"/>
+              </w:rPr>
+            </w:pPr>
+            <w:r>
+              <w:rPr>
+                <w:rFonts w:eastAsia="Times New Roman"/>
+                <w:color w:val="000000"/>
+                <w:sz w:val="22"/>
+                <w:lang w:eastAsia="en-US"/>
+              </w:rPr>
+              <w:t xml:space="preserve">Tài liệu "Báo cáo nghiên cứu tính khả thi" </w:t>
+            </w:r>
+          </w:p>
+        </w:tc>
+        <w:tc>
+          <w:tcPr>
+            <w:tcW w:w="1601" w:type="dxa"/>
+            <w:tcBorders>
+              <w:top w:val="nil"/>
+              <w:left w:val="nil"/>
+              <w:bottom w:val="single" w:sz="4" w:space="0" w:color="auto"/>
+              <w:right w:val="single" w:sz="4" w:space="0" w:color="auto"/>
+            </w:tcBorders>
+            <w:shd w:val="clear" w:color="auto" w:fill="auto"/>
+            <w:noWrap/>
+            <w:vAlign w:val="center"/>
+            <w:hideMark/>
+          </w:tcPr>
+          <w:p>
+            <w:pPr>
+              <w:spacing w:before="0" w:beforeAutospacing="0" w:after="0" w:afterAutospacing="0" w:line="240" w:lineRule="auto"/>
+              <w:ind w:firstLine="0"/>
+              <w:jc w:val="center"/>
+              <w:rPr>
+                <w:rFonts w:eastAsia="Times New Roman"/>
+                <w:color w:val="000000"/>
+                <w:sz w:val="22"/>
+                <w:lang w:eastAsia="en-US"/>
+              </w:rPr>
+            </w:pPr>
+            <w:r>
+              <w:rPr>
+                <w:rFonts w:eastAsia="Times New Roman"/>
+                <w:color w:val="000000"/>
+                <w:sz w:val="22"/>
+                <w:lang w:eastAsia="en-US"/>
+              </w:rPr>
+              <w:t>documentation</w:t>
+            </w:r>
+          </w:p>
+        </w:tc>
+        <w:tc>
+          <w:tcPr>
+            <w:tcW w:w="766" w:type="dxa"/>
+            <w:tcBorders>
+              <w:top w:val="nil"/>
+              <w:left w:val="nil"/>
+              <w:bottom w:val="single" w:sz="4" w:space="0" w:color="auto"/>
+              <w:right w:val="single" w:sz="4" w:space="0" w:color="auto"/>
+            </w:tcBorders>
+            <w:shd w:val="clear" w:color="auto" w:fill="auto"/>
+            <w:noWrap/>
+            <w:vAlign w:val="center"/>
+            <w:hideMark/>
+          </w:tcPr>
+          <w:p>
+            <w:pPr>
+              <w:spacing w:before="0" w:beforeAutospacing="0" w:after="0" w:afterAutospacing="0" w:line="240" w:lineRule="auto"/>
+              <w:ind w:firstLine="0"/>
+              <w:jc w:val="center"/>
+              <w:rPr>
+                <w:rFonts w:eastAsia="Times New Roman"/>
+                <w:color w:val="000000"/>
+                <w:sz w:val="22"/>
+                <w:lang w:eastAsia="en-US"/>
+              </w:rPr>
+            </w:pPr>
+            <w:r>
+              <w:rPr>
+                <w:rFonts w:eastAsia="Times New Roman"/>
+                <w:color w:val="000000"/>
+                <w:sz w:val="22"/>
+                <w:lang w:eastAsia="en-US"/>
+              </w:rPr>
+              <w:t xml:space="preserve">#3 </w:t>
+            </w:r>
+          </w:p>
+        </w:tc>
+        <w:tc>
+          <w:tcPr>
+            <w:tcW w:w="1927" w:type="dxa"/>
+            <w:tcBorders>
+              <w:top w:val="nil"/>
+              <w:left w:val="nil"/>
+              <w:bottom w:val="single" w:sz="4" w:space="0" w:color="auto"/>
+              <w:right w:val="single" w:sz="4" w:space="0" w:color="auto"/>
+            </w:tcBorders>
+            <w:shd w:val="clear" w:color="auto" w:fill="auto"/>
+            <w:noWrap/>
+            <w:vAlign w:val="center"/>
+            <w:hideMark/>
+          </w:tcPr>
+          <w:p>
+            <w:pPr>
+              <w:spacing w:before="0" w:beforeAutospacing="0" w:after="0" w:afterAutospacing="0" w:line="240" w:lineRule="auto"/>
+              <w:ind w:firstLine="0"/>
+              <w:jc w:val="left"/>
+              <w:rPr>
+                <w:rFonts w:eastAsia="Times New Roman"/>
+                <w:color w:val="000000"/>
+                <w:sz w:val="22"/>
+                <w:lang w:eastAsia="en-US"/>
+              </w:rPr>
+            </w:pPr>
+            <w:r>
+              <w:rPr>
+                <w:rFonts w:eastAsia="Times New Roman"/>
+                <w:color w:val="000000"/>
+                <w:sz w:val="22"/>
+                <w:lang w:eastAsia="en-US"/>
+              </w:rPr>
+              <w:t>Nguyễn Thế Anh</w:t>
+            </w:r>
+          </w:p>
+        </w:tc>
+      </w:tr>
+    </w:tbl>
+    <w:p>
+      <w:pPr>
         <w:spacing w:before="0" w:beforeAutospacing="0" w:after="0" w:afterAutospacing="0" w:line="240" w:lineRule="auto"/>
         <w:ind w:firstLine="0"/>
         <w:jc w:val="both"/>
@@ -19533,7 +22626,6 @@
     <w:next w:val="Normal"/>
     <w:link w:val="Heading2Char"/>
     <w:uiPriority w:val="9"/>
-    <w:semiHidden/>
     <w:unhideWhenUsed/>
     <w:qFormat/>
     <w:rsid w:val="0049007F"/>
@@ -19650,7 +22742,6 @@
     <w:basedOn w:val="DefaultParagraphFont"/>
     <w:link w:val="Heading2"/>
     <w:uiPriority w:val="9"/>
-    <w:semiHidden/>
     <w:rsid w:val="0049007F"/>
     <w:rPr>
       <w:rFonts w:ascii="Times New Roman" w:eastAsiaTheme="majorEastAsia" w:hAnsi="Times New Roman" w:cstheme="majorBidi"/>
@@ -19982,7 +23073,7 @@
 </file>
 
 <file path=customXml/itemProps1.xml><?xml version="1.0" encoding="utf-8"?>
-<ds:datastoreItem xmlns:ds="http://schemas.openxmlformats.org/officeDocument/2006/customXml" ds:itemID="{06458271-6705-4359-AE52-E31153D8717C}">
+<ds:datastoreItem xmlns:ds="http://schemas.openxmlformats.org/officeDocument/2006/customXml" ds:itemID="{A1C02513-5010-4FC5-8E77-D6FA827E68AE}">
   <ds:schemaRefs>
     <ds:schemaRef ds:uri="http://schemas.openxmlformats.org/officeDocument/2006/bibliography"/>
   </ds:schemaRefs>

</xml_diff>